<commit_message>
fix frontend import typo
add total/grand total report models
</commit_message>
<xml_diff>
--- a/backend/reports/docx/Tab_48_rpt_PF_FinanceRecoverySummary.docx
+++ b/backend/reports/docx/Tab_48_rpt_PF_FinanceRecoverySummary.docx
@@ -11,7 +11,8 @@
         <w:tblLook w:val="01E0" w:firstRow="1" w:lastRow="1" w:firstColumn="1" w:lastColumn="1" w:noHBand="0" w:noVBand="0"/>
       </w:tblPr>
       <w:tblGrid>
-        <w:gridCol w:w="2547"/>
+        <w:gridCol w:w="1555"/>
+        <w:gridCol w:w="992"/>
         <w:gridCol w:w="1599"/>
         <w:gridCol w:w="1600"/>
         <w:gridCol w:w="1600"/>
@@ -31,7 +32,7 @@
         </w:trPr>
         <w:tc>
           <w:tcPr>
-            <w:tcW w:w="2547" w:type="dxa"/>
+            <w:tcW w:w="1555" w:type="dxa"/>
             <w:tcBorders>
               <w:top w:val="single" w:sz="4" w:space="0" w:color="A5A5A5" w:themeColor="accent3"/>
               <w:left w:val="single" w:sz="4" w:space="0" w:color="A5A5A5" w:themeColor="accent3"/>
@@ -98,8 +99,8 @@
         </w:tc>
         <w:tc>
           <w:tcPr>
-            <w:tcW w:w="16213" w:type="dxa"/>
-            <w:gridSpan w:val="11"/>
+            <w:tcW w:w="17205" w:type="dxa"/>
+            <w:gridSpan w:val="12"/>
             <w:tcBorders>
               <w:top w:val="single" w:sz="4" w:space="0" w:color="A5A5A5" w:themeColor="accent3"/>
               <w:left w:val="nil"/>
@@ -153,7 +154,55 @@
                 <w:color w:val="7E7E7E"/>
                 <w:sz w:val="40"/>
               </w:rPr>
-              <w:t>(DD-MMM-YY)</w:t>
+              <w:t>(</w:t>
+            </w:r>
+            <w:r>
+              <w:rPr>
+                <w:b/>
+                <w:color w:val="7E7E7E"/>
+                <w:sz w:val="40"/>
+              </w:rPr>
+              <w:t>YYYY</w:t>
+            </w:r>
+            <w:r>
+              <w:rPr>
+                <w:b/>
+                <w:color w:val="7E7E7E"/>
+                <w:sz w:val="40"/>
+              </w:rPr>
+              <w:t>-</w:t>
+            </w:r>
+            <w:r>
+              <w:rPr>
+                <w:b/>
+                <w:color w:val="7E7E7E"/>
+                <w:sz w:val="40"/>
+              </w:rPr>
+              <w:t>MM</w:t>
+            </w:r>
+            <w:r>
+              <w:rPr>
+                <w:b/>
+                <w:color w:val="7E7E7E"/>
+                <w:sz w:val="40"/>
+              </w:rPr>
+              <w:t>-</w:t>
+            </w:r>
+            <w:r>
+              <w:rPr>
+                <w:b/>
+                <w:color w:val="7E7E7E"/>
+                <w:sz w:val="40"/>
+              </w:rPr>
+              <w:t>DD</w:t>
+            </w:r>
+            <w:r>
+              <w:rPr>
+                <w:b/>
+                <w:color w:val="7E7E7E"/>
+                <w:sz w:val="40"/>
+              </w:rPr>
+              <w:t>)</w:t>
             </w:r>
             <w:r>
               <w:rPr>
@@ -169,26 +218,16 @@
                 <w:color w:val="7E7E7E"/>
                 <w:sz w:val="40"/>
               </w:rPr>
-              <w:t xml:space="preserve"> for Fiscal {</w:t>
+              <w:t xml:space="preserve"> for Fiscal {d.</w:t>
             </w:r>
-            <w:proofErr w:type="spellStart"/>
             <w:r>
               <w:rPr>
                 <w:b/>
                 <w:color w:val="7E7E7E"/>
                 <w:sz w:val="40"/>
               </w:rPr>
-              <w:t>d.</w:t>
+              <w:t>fiscal</w:t>
             </w:r>
-            <w:r>
-              <w:rPr>
-                <w:b/>
-                <w:color w:val="7E7E7E"/>
-                <w:sz w:val="40"/>
-              </w:rPr>
-              <w:t>fiscal_year</w:t>
-            </w:r>
-            <w:proofErr w:type="spellEnd"/>
             <w:r>
               <w:rPr>
                 <w:b/>
@@ -207,6 +246,7 @@
         <w:tc>
           <w:tcPr>
             <w:tcW w:w="2547" w:type="dxa"/>
+            <w:gridSpan w:val="2"/>
             <w:tcBorders>
               <w:top w:val="single" w:sz="4" w:space="0" w:color="A5A5A5" w:themeColor="accent3"/>
             </w:tcBorders>
@@ -480,6 +520,7 @@
         <w:tc>
           <w:tcPr>
             <w:tcW w:w="2547" w:type="dxa"/>
+            <w:gridSpan w:val="2"/>
             <w:vAlign w:val="center"/>
           </w:tcPr>
           <w:p>
@@ -719,6 +760,7 @@
         <w:tc>
           <w:tcPr>
             <w:tcW w:w="2547" w:type="dxa"/>
+            <w:gridSpan w:val="2"/>
             <w:vAlign w:val="center"/>
           </w:tcPr>
           <w:p>
@@ -958,6 +1000,7 @@
         <w:tc>
           <w:tcPr>
             <w:tcW w:w="2547" w:type="dxa"/>
+            <w:gridSpan w:val="2"/>
             <w:vAlign w:val="center"/>
           </w:tcPr>
           <w:p>

</xml_diff>

<commit_message>
update utilities and templates
</commit_message>
<xml_diff>
--- a/backend/reports/docx/Tab_48_rpt_PF_FinanceRecoverySummary.docx
+++ b/backend/reports/docx/Tab_48_rpt_PF_FinanceRecoverySummary.docx
@@ -58,12 +58,13 @@
               <w:ind w:right="-57"/>
               <w:jc w:val="left"/>
               <w:rPr>
-                <w:rFonts w:ascii="Times New Roman"/>
+                <w:rFonts w:ascii="BC Sans" w:hAnsi="BC Sans"/>
                 <w:sz w:val="18"/>
               </w:rPr>
             </w:pPr>
             <w:r>
               <w:rPr>
+                <w:rFonts w:ascii="BC Sans" w:hAnsi="BC Sans"/>
                 <w:noProof/>
               </w:rPr>
               <w:drawing>
@@ -126,17 +127,17 @@
               <w:ind w:left="306" w:right="-69"/>
               <w:jc w:val="left"/>
               <w:rPr>
+                <w:rFonts w:ascii="BC Sans" w:hAnsi="BC Sans"/>
                 <w:b/>
                 <w:caps/>
-                <w:color w:val="44546A" w:themeColor="text2"/>
                 <w:sz w:val="36"/>
                 <w:szCs w:val="36"/>
               </w:rPr>
             </w:pPr>
             <w:r>
               <w:rPr>
-                <w:b/>
-                <w:color w:val="44546A" w:themeColor="text2"/>
+                <w:rFonts w:ascii="BC Sans" w:hAnsi="BC Sans"/>
+                <w:b/>
                 <w:sz w:val="36"/>
                 <w:szCs w:val="36"/>
               </w:rPr>
@@ -145,8 +146,8 @@
             <w:proofErr w:type="spellStart"/>
             <w:r>
               <w:rPr>
-                <w:b/>
-                <w:color w:val="44546A" w:themeColor="text2"/>
+                <w:rFonts w:ascii="BC Sans" w:hAnsi="BC Sans"/>
+                <w:b/>
                 <w:sz w:val="36"/>
                 <w:szCs w:val="36"/>
               </w:rPr>
@@ -155,8 +156,8 @@
             <w:proofErr w:type="spellEnd"/>
             <w:r>
               <w:rPr>
-                <w:b/>
-                <w:color w:val="44546A" w:themeColor="text2"/>
+                <w:rFonts w:ascii="BC Sans" w:hAnsi="BC Sans"/>
+                <w:b/>
                 <w:sz w:val="36"/>
                 <w:szCs w:val="36"/>
               </w:rPr>
@@ -187,7 +188,7 @@
               <w:ind w:right="0"/>
               <w:jc w:val="left"/>
               <w:rPr>
-                <w:rFonts w:asciiTheme="minorHAnsi" w:hAnsiTheme="minorHAnsi" w:cstheme="minorHAnsi"/>
+                <w:rFonts w:ascii="BC Sans" w:hAnsi="BC Sans" w:cstheme="minorHAnsi"/>
                 <w:b/>
                 <w:sz w:val="18"/>
                 <w:szCs w:val="21"/>
@@ -210,7 +211,7 @@
               <w:ind w:right="15"/>
               <w:jc w:val="center"/>
               <w:rPr>
-                <w:rFonts w:asciiTheme="minorHAnsi" w:hAnsiTheme="minorHAnsi" w:cstheme="minorHAnsi"/>
+                <w:rFonts w:ascii="BC Sans" w:hAnsi="BC Sans" w:cstheme="minorHAnsi"/>
                 <w:b/>
                 <w:sz w:val="18"/>
                 <w:szCs w:val="21"/>
@@ -218,9 +219,8 @@
             </w:pPr>
             <w:r>
               <w:rPr>
-                <w:rFonts w:asciiTheme="minorHAnsi" w:hAnsiTheme="minorHAnsi"/>
-                <w:b/>
-                <w:color w:val="404040"/>
+                <w:rFonts w:ascii="BC Sans" w:hAnsi="BC Sans"/>
+                <w:b/>
                 <w:sz w:val="18"/>
                 <w:szCs w:val="21"/>
               </w:rPr>
@@ -242,7 +242,7 @@
               <w:ind w:right="15"/>
               <w:jc w:val="center"/>
               <w:rPr>
-                <w:rFonts w:asciiTheme="minorHAnsi" w:hAnsiTheme="minorHAnsi"/>
+                <w:rFonts w:ascii="BC Sans" w:hAnsi="BC Sans"/>
                 <w:b/>
                 <w:sz w:val="18"/>
                 <w:szCs w:val="21"/>
@@ -250,9 +250,8 @@
             </w:pPr>
             <w:r>
               <w:rPr>
-                <w:rFonts w:asciiTheme="minorHAnsi" w:hAnsiTheme="minorHAnsi"/>
-                <w:b/>
-                <w:color w:val="404040"/>
+                <w:rFonts w:ascii="BC Sans" w:hAnsi="BC Sans"/>
+                <w:b/>
                 <w:sz w:val="18"/>
                 <w:szCs w:val="21"/>
               </w:rPr>
@@ -266,7 +265,7 @@
               <w:ind w:right="15"/>
               <w:jc w:val="center"/>
               <w:rPr>
-                <w:rFonts w:asciiTheme="minorHAnsi" w:hAnsiTheme="minorHAnsi" w:cstheme="minorHAnsi"/>
+                <w:rFonts w:ascii="BC Sans" w:hAnsi="BC Sans" w:cstheme="minorHAnsi"/>
                 <w:b/>
                 <w:sz w:val="18"/>
                 <w:szCs w:val="21"/>
@@ -274,9 +273,8 @@
             </w:pPr>
             <w:r>
               <w:rPr>
-                <w:rFonts w:asciiTheme="minorHAnsi" w:hAnsiTheme="minorHAnsi"/>
-                <w:b/>
-                <w:color w:val="404040"/>
+                <w:rFonts w:ascii="BC Sans" w:hAnsi="BC Sans"/>
+                <w:b/>
                 <w:sz w:val="18"/>
                 <w:szCs w:val="21"/>
               </w:rPr>
@@ -299,7 +297,7 @@
               <w:ind w:right="15"/>
               <w:jc w:val="center"/>
               <w:rPr>
-                <w:rFonts w:asciiTheme="minorHAnsi" w:hAnsiTheme="minorHAnsi"/>
+                <w:rFonts w:ascii="BC Sans" w:hAnsi="BC Sans"/>
                 <w:b/>
                 <w:sz w:val="18"/>
                 <w:szCs w:val="21"/>
@@ -307,9 +305,8 @@
             </w:pPr>
             <w:r>
               <w:rPr>
-                <w:rFonts w:asciiTheme="minorHAnsi" w:hAnsiTheme="minorHAnsi"/>
-                <w:b/>
-                <w:color w:val="404040"/>
+                <w:rFonts w:ascii="BC Sans" w:hAnsi="BC Sans"/>
+                <w:b/>
                 <w:sz w:val="18"/>
                 <w:szCs w:val="21"/>
               </w:rPr>
@@ -323,7 +320,7 @@
               <w:ind w:right="15"/>
               <w:jc w:val="center"/>
               <w:rPr>
-                <w:rFonts w:asciiTheme="minorHAnsi" w:hAnsiTheme="minorHAnsi"/>
+                <w:rFonts w:ascii="BC Sans" w:hAnsi="BC Sans"/>
                 <w:b/>
                 <w:sz w:val="18"/>
                 <w:szCs w:val="21"/>
@@ -331,9 +328,8 @@
             </w:pPr>
             <w:r>
               <w:rPr>
-                <w:rFonts w:asciiTheme="minorHAnsi" w:hAnsiTheme="minorHAnsi"/>
-                <w:b/>
-                <w:color w:val="404040"/>
+                <w:rFonts w:ascii="BC Sans" w:hAnsi="BC Sans"/>
+                <w:b/>
                 <w:sz w:val="18"/>
                 <w:szCs w:val="21"/>
               </w:rPr>
@@ -347,7 +343,7 @@
               <w:ind w:right="15"/>
               <w:jc w:val="center"/>
               <w:rPr>
-                <w:rFonts w:asciiTheme="minorHAnsi" w:hAnsiTheme="minorHAnsi" w:cstheme="minorHAnsi"/>
+                <w:rFonts w:ascii="BC Sans" w:hAnsi="BC Sans" w:cstheme="minorHAnsi"/>
                 <w:b/>
                 <w:sz w:val="18"/>
                 <w:szCs w:val="21"/>
@@ -355,9 +351,8 @@
             </w:pPr>
             <w:r>
               <w:rPr>
-                <w:rFonts w:asciiTheme="minorHAnsi" w:hAnsiTheme="minorHAnsi"/>
-                <w:b/>
-                <w:color w:val="404040"/>
+                <w:rFonts w:ascii="BC Sans" w:hAnsi="BC Sans"/>
+                <w:b/>
                 <w:sz w:val="18"/>
                 <w:szCs w:val="21"/>
               </w:rPr>
@@ -379,7 +374,7 @@
               <w:ind w:right="15"/>
               <w:jc w:val="center"/>
               <w:rPr>
-                <w:rFonts w:asciiTheme="minorHAnsi" w:hAnsiTheme="minorHAnsi"/>
+                <w:rFonts w:ascii="BC Sans" w:hAnsi="BC Sans"/>
                 <w:b/>
                 <w:sz w:val="18"/>
                 <w:szCs w:val="21"/>
@@ -387,9 +382,8 @@
             </w:pPr>
             <w:r>
               <w:rPr>
-                <w:rFonts w:asciiTheme="minorHAnsi" w:hAnsiTheme="minorHAnsi"/>
-                <w:b/>
-                <w:color w:val="404040"/>
+                <w:rFonts w:ascii="BC Sans" w:hAnsi="BC Sans"/>
+                <w:b/>
                 <w:sz w:val="18"/>
                 <w:szCs w:val="21"/>
               </w:rPr>
@@ -403,7 +397,7 @@
               <w:ind w:right="15"/>
               <w:jc w:val="center"/>
               <w:rPr>
-                <w:rFonts w:asciiTheme="minorHAnsi" w:hAnsiTheme="minorHAnsi"/>
+                <w:rFonts w:ascii="BC Sans" w:hAnsi="BC Sans"/>
                 <w:b/>
                 <w:sz w:val="18"/>
                 <w:szCs w:val="21"/>
@@ -411,9 +405,8 @@
             </w:pPr>
             <w:r>
               <w:rPr>
-                <w:rFonts w:asciiTheme="minorHAnsi" w:hAnsiTheme="minorHAnsi"/>
-                <w:b/>
-                <w:color w:val="404040"/>
+                <w:rFonts w:ascii="BC Sans" w:hAnsi="BC Sans"/>
+                <w:b/>
                 <w:sz w:val="18"/>
                 <w:szCs w:val="21"/>
               </w:rPr>
@@ -427,7 +420,7 @@
               <w:ind w:right="15"/>
               <w:jc w:val="center"/>
               <w:rPr>
-                <w:rFonts w:asciiTheme="minorHAnsi" w:hAnsiTheme="minorHAnsi" w:cstheme="minorHAnsi"/>
+                <w:rFonts w:ascii="BC Sans" w:hAnsi="BC Sans" w:cstheme="minorHAnsi"/>
                 <w:b/>
                 <w:sz w:val="18"/>
                 <w:szCs w:val="21"/>
@@ -435,9 +428,8 @@
             </w:pPr>
             <w:r>
               <w:rPr>
-                <w:rFonts w:asciiTheme="minorHAnsi" w:hAnsiTheme="minorHAnsi"/>
-                <w:b/>
-                <w:color w:val="404040"/>
+                <w:rFonts w:ascii="BC Sans" w:hAnsi="BC Sans"/>
+                <w:b/>
                 <w:sz w:val="18"/>
                 <w:szCs w:val="21"/>
               </w:rPr>
@@ -460,7 +452,7 @@
               <w:ind w:right="15"/>
               <w:jc w:val="center"/>
               <w:rPr>
-                <w:rFonts w:asciiTheme="minorHAnsi" w:hAnsiTheme="minorHAnsi"/>
+                <w:rFonts w:ascii="BC Sans" w:hAnsi="BC Sans"/>
                 <w:b/>
                 <w:sz w:val="18"/>
                 <w:szCs w:val="21"/>
@@ -468,9 +460,8 @@
             </w:pPr>
             <w:r>
               <w:rPr>
-                <w:rFonts w:asciiTheme="minorHAnsi" w:hAnsiTheme="minorHAnsi"/>
-                <w:b/>
-                <w:color w:val="404040"/>
+                <w:rFonts w:ascii="BC Sans" w:hAnsi="BC Sans"/>
+                <w:b/>
                 <w:sz w:val="18"/>
                 <w:szCs w:val="21"/>
               </w:rPr>
@@ -484,7 +475,7 @@
               <w:ind w:right="15"/>
               <w:jc w:val="center"/>
               <w:rPr>
-                <w:rFonts w:asciiTheme="minorHAnsi" w:hAnsiTheme="minorHAnsi"/>
+                <w:rFonts w:ascii="BC Sans" w:hAnsi="BC Sans"/>
                 <w:b/>
                 <w:sz w:val="18"/>
                 <w:szCs w:val="21"/>
@@ -492,9 +483,8 @@
             </w:pPr>
             <w:r>
               <w:rPr>
-                <w:rFonts w:asciiTheme="minorHAnsi" w:hAnsiTheme="minorHAnsi"/>
-                <w:b/>
-                <w:color w:val="404040"/>
+                <w:rFonts w:ascii="BC Sans" w:hAnsi="BC Sans"/>
+                <w:b/>
                 <w:sz w:val="18"/>
                 <w:szCs w:val="21"/>
               </w:rPr>
@@ -508,7 +498,7 @@
               <w:ind w:right="15"/>
               <w:jc w:val="center"/>
               <w:rPr>
-                <w:rFonts w:asciiTheme="minorHAnsi" w:hAnsiTheme="minorHAnsi" w:cstheme="minorHAnsi"/>
+                <w:rFonts w:ascii="BC Sans" w:hAnsi="BC Sans" w:cstheme="minorHAnsi"/>
                 <w:b/>
                 <w:sz w:val="18"/>
                 <w:szCs w:val="21"/>
@@ -516,9 +506,8 @@
             </w:pPr>
             <w:r>
               <w:rPr>
-                <w:rFonts w:asciiTheme="minorHAnsi" w:hAnsiTheme="minorHAnsi"/>
-                <w:b/>
-                <w:color w:val="404040"/>
+                <w:rFonts w:ascii="BC Sans" w:hAnsi="BC Sans"/>
+                <w:b/>
                 <w:sz w:val="18"/>
                 <w:szCs w:val="21"/>
               </w:rPr>
@@ -540,7 +529,7 @@
               <w:ind w:right="15"/>
               <w:jc w:val="center"/>
               <w:rPr>
-                <w:rFonts w:asciiTheme="minorHAnsi" w:hAnsiTheme="minorHAnsi"/>
+                <w:rFonts w:ascii="BC Sans" w:hAnsi="BC Sans"/>
                 <w:b/>
                 <w:sz w:val="18"/>
                 <w:szCs w:val="21"/>
@@ -548,9 +537,8 @@
             </w:pPr>
             <w:r>
               <w:rPr>
-                <w:rFonts w:asciiTheme="minorHAnsi" w:hAnsiTheme="minorHAnsi"/>
-                <w:b/>
-                <w:color w:val="404040"/>
+                <w:rFonts w:ascii="BC Sans" w:hAnsi="BC Sans"/>
+                <w:b/>
                 <w:sz w:val="18"/>
                 <w:szCs w:val="21"/>
               </w:rPr>
@@ -564,7 +552,7 @@
               <w:ind w:right="15"/>
               <w:jc w:val="center"/>
               <w:rPr>
-                <w:rFonts w:asciiTheme="minorHAnsi" w:hAnsiTheme="minorHAnsi" w:cstheme="minorHAnsi"/>
+                <w:rFonts w:ascii="BC Sans" w:hAnsi="BC Sans" w:cstheme="minorHAnsi"/>
                 <w:b/>
                 <w:sz w:val="18"/>
                 <w:szCs w:val="21"/>
@@ -573,9 +561,8 @@
             <w:proofErr w:type="spellStart"/>
             <w:r>
               <w:rPr>
-                <w:rFonts w:asciiTheme="minorHAnsi" w:hAnsiTheme="minorHAnsi"/>
-                <w:b/>
-                <w:color w:val="404040"/>
+                <w:rFonts w:ascii="BC Sans" w:hAnsi="BC Sans"/>
+                <w:b/>
                 <w:sz w:val="18"/>
                 <w:szCs w:val="21"/>
               </w:rPr>
@@ -599,7 +586,7 @@
               <w:ind w:right="15"/>
               <w:jc w:val="center"/>
               <w:rPr>
-                <w:rFonts w:asciiTheme="minorHAnsi" w:hAnsiTheme="minorHAnsi"/>
+                <w:rFonts w:ascii="BC Sans" w:hAnsi="BC Sans"/>
                 <w:b/>
                 <w:sz w:val="18"/>
                 <w:szCs w:val="21"/>
@@ -607,9 +594,8 @@
             </w:pPr>
             <w:r>
               <w:rPr>
-                <w:rFonts w:asciiTheme="minorHAnsi" w:hAnsiTheme="minorHAnsi"/>
-                <w:b/>
-                <w:color w:val="404040"/>
+                <w:rFonts w:ascii="BC Sans" w:hAnsi="BC Sans"/>
+                <w:b/>
                 <w:sz w:val="18"/>
                 <w:szCs w:val="21"/>
               </w:rPr>
@@ -623,7 +609,7 @@
               <w:ind w:right="15"/>
               <w:jc w:val="center"/>
               <w:rPr>
-                <w:rFonts w:asciiTheme="minorHAnsi" w:hAnsiTheme="minorHAnsi" w:cstheme="minorHAnsi"/>
+                <w:rFonts w:ascii="BC Sans" w:hAnsi="BC Sans" w:cstheme="minorHAnsi"/>
                 <w:b/>
                 <w:sz w:val="18"/>
                 <w:szCs w:val="21"/>
@@ -631,9 +617,8 @@
             </w:pPr>
             <w:r>
               <w:rPr>
-                <w:rFonts w:asciiTheme="minorHAnsi" w:hAnsiTheme="minorHAnsi"/>
-                <w:b/>
-                <w:color w:val="404040"/>
+                <w:rFonts w:ascii="BC Sans" w:hAnsi="BC Sans"/>
+                <w:b/>
                 <w:sz w:val="18"/>
                 <w:szCs w:val="21"/>
               </w:rPr>
@@ -655,7 +640,7 @@
               <w:ind w:right="15"/>
               <w:jc w:val="center"/>
               <w:rPr>
-                <w:rFonts w:asciiTheme="minorHAnsi" w:hAnsiTheme="minorHAnsi"/>
+                <w:rFonts w:ascii="BC Sans" w:hAnsi="BC Sans"/>
                 <w:b/>
                 <w:sz w:val="18"/>
                 <w:szCs w:val="21"/>
@@ -663,9 +648,8 @@
             </w:pPr>
             <w:r>
               <w:rPr>
-                <w:rFonts w:asciiTheme="minorHAnsi" w:hAnsiTheme="minorHAnsi"/>
-                <w:b/>
-                <w:color w:val="404040"/>
+                <w:rFonts w:ascii="BC Sans" w:hAnsi="BC Sans"/>
+                <w:b/>
                 <w:sz w:val="18"/>
                 <w:szCs w:val="21"/>
               </w:rPr>
@@ -679,7 +663,7 @@
               <w:ind w:right="15"/>
               <w:jc w:val="center"/>
               <w:rPr>
-                <w:rFonts w:asciiTheme="minorHAnsi" w:hAnsiTheme="minorHAnsi" w:cstheme="minorHAnsi"/>
+                <w:rFonts w:ascii="BC Sans" w:hAnsi="BC Sans" w:cstheme="minorHAnsi"/>
                 <w:b/>
                 <w:sz w:val="18"/>
                 <w:szCs w:val="21"/>
@@ -687,9 +671,8 @@
             </w:pPr>
             <w:r>
               <w:rPr>
-                <w:rFonts w:asciiTheme="minorHAnsi" w:hAnsiTheme="minorHAnsi"/>
-                <w:b/>
-                <w:color w:val="404040"/>
+                <w:rFonts w:ascii="BC Sans" w:hAnsi="BC Sans"/>
+                <w:b/>
                 <w:sz w:val="18"/>
                 <w:szCs w:val="21"/>
               </w:rPr>
@@ -712,7 +695,7 @@
               <w:ind w:right="15"/>
               <w:jc w:val="center"/>
               <w:rPr>
-                <w:rFonts w:asciiTheme="minorHAnsi" w:hAnsiTheme="minorHAnsi"/>
+                <w:rFonts w:ascii="BC Sans" w:hAnsi="BC Sans"/>
                 <w:b/>
                 <w:sz w:val="18"/>
                 <w:szCs w:val="21"/>
@@ -720,9 +703,8 @@
             </w:pPr>
             <w:r>
               <w:rPr>
-                <w:rFonts w:asciiTheme="minorHAnsi" w:hAnsiTheme="minorHAnsi"/>
-                <w:b/>
-                <w:color w:val="404040"/>
+                <w:rFonts w:ascii="BC Sans" w:hAnsi="BC Sans"/>
+                <w:b/>
                 <w:sz w:val="18"/>
                 <w:szCs w:val="21"/>
               </w:rPr>
@@ -736,7 +718,7 @@
               <w:ind w:right="-63"/>
               <w:jc w:val="center"/>
               <w:rPr>
-                <w:rFonts w:asciiTheme="minorHAnsi" w:hAnsiTheme="minorHAnsi"/>
+                <w:rFonts w:ascii="BC Sans" w:hAnsi="BC Sans"/>
                 <w:b/>
                 <w:sz w:val="18"/>
                 <w:szCs w:val="21"/>
@@ -744,9 +726,8 @@
             </w:pPr>
             <w:r>
               <w:rPr>
-                <w:rFonts w:asciiTheme="minorHAnsi" w:hAnsiTheme="minorHAnsi"/>
-                <w:b/>
-                <w:color w:val="404040"/>
+                <w:rFonts w:ascii="BC Sans" w:hAnsi="BC Sans"/>
+                <w:b/>
                 <w:sz w:val="18"/>
                 <w:szCs w:val="21"/>
               </w:rPr>
@@ -760,7 +741,7 @@
               <w:ind w:right="15"/>
               <w:jc w:val="center"/>
               <w:rPr>
-                <w:rFonts w:asciiTheme="minorHAnsi" w:hAnsiTheme="minorHAnsi" w:cstheme="minorHAnsi"/>
+                <w:rFonts w:ascii="BC Sans" w:hAnsi="BC Sans" w:cstheme="minorHAnsi"/>
                 <w:b/>
                 <w:sz w:val="18"/>
                 <w:szCs w:val="21"/>
@@ -768,9 +749,8 @@
             </w:pPr>
             <w:r>
               <w:rPr>
-                <w:rFonts w:asciiTheme="minorHAnsi" w:hAnsiTheme="minorHAnsi"/>
-                <w:b/>
-                <w:color w:val="404040"/>
+                <w:rFonts w:ascii="BC Sans" w:hAnsi="BC Sans"/>
+                <w:b/>
                 <w:sz w:val="18"/>
                 <w:szCs w:val="21"/>
               </w:rPr>
@@ -792,7 +772,7 @@
               <w:ind w:right="0"/>
               <w:jc w:val="center"/>
               <w:rPr>
-                <w:rFonts w:asciiTheme="minorHAnsi" w:hAnsiTheme="minorHAnsi" w:cstheme="minorHAnsi"/>
+                <w:rFonts w:ascii="BC Sans" w:hAnsi="BC Sans" w:cstheme="minorHAnsi"/>
                 <w:b/>
                 <w:sz w:val="18"/>
                 <w:szCs w:val="21"/>
@@ -800,9 +780,8 @@
             </w:pPr>
             <w:r>
               <w:rPr>
-                <w:rFonts w:asciiTheme="minorHAnsi" w:hAnsiTheme="minorHAnsi"/>
-                <w:b/>
-                <w:color w:val="404040"/>
+                <w:rFonts w:ascii="BC Sans" w:hAnsi="BC Sans"/>
+                <w:b/>
                 <w:sz w:val="18"/>
                 <w:szCs w:val="21"/>
               </w:rPr>
@@ -828,7 +807,7 @@
               <w:spacing w:before="56"/>
               <w:ind w:right="-367"/>
               <w:rPr>
-                <w:rFonts w:asciiTheme="minorHAnsi" w:hAnsiTheme="minorHAnsi" w:cs="Calibri (Body)"/>
+                <w:rFonts w:ascii="BC Sans" w:hAnsi="BC Sans" w:cs="Calibri (Body)"/>
                 <w:b/>
                 <w:bCs/>
                 <w:sz w:val="18"/>
@@ -837,7 +816,7 @@
             </w:pPr>
             <w:r>
               <w:rPr>
-                <w:rFonts w:asciiTheme="minorHAnsi" w:hAnsiTheme="minorHAnsi" w:cs="Calibri (Body)"/>
+                <w:rFonts w:ascii="BC Sans" w:hAnsi="BC Sans" w:cs="Calibri (Body)"/>
                 <w:b/>
                 <w:bCs/>
                 <w:sz w:val="18"/>
@@ -848,7 +827,7 @@
             <w:proofErr w:type="spellStart"/>
             <w:r>
               <w:rPr>
-                <w:rFonts w:asciiTheme="minorHAnsi" w:hAnsiTheme="minorHAnsi" w:cs="Calibri (Body)"/>
+                <w:rFonts w:ascii="BC Sans" w:hAnsi="BC Sans" w:cs="Calibri (Body)"/>
                 <w:b/>
                 <w:bCs/>
                 <w:sz w:val="18"/>
@@ -859,7 +838,7 @@
             <w:proofErr w:type="spellEnd"/>
             <w:r>
               <w:rPr>
-                <w:rFonts w:asciiTheme="minorHAnsi" w:hAnsiTheme="minorHAnsi" w:cs="Calibri (Body)"/>
+                <w:rFonts w:ascii="BC Sans" w:hAnsi="BC Sans" w:cs="Calibri (Body)"/>
                 <w:b/>
                 <w:bCs/>
                 <w:sz w:val="18"/>
@@ -869,7 +848,7 @@
             </w:r>
             <w:r>
               <w:rPr>
-                <w:rFonts w:asciiTheme="minorHAnsi" w:hAnsiTheme="minorHAnsi" w:cs="Calibri (Body)"/>
+                <w:rFonts w:ascii="BC Sans" w:hAnsi="BC Sans" w:cs="Calibri (Body)"/>
                 <w:b/>
                 <w:bCs/>
                 <w:sz w:val="15"/>
@@ -897,17 +876,17 @@
               <w:ind w:right="-4"/>
               <w:jc w:val="left"/>
               <w:rPr>
-                <w:rFonts w:asciiTheme="minorHAnsi" w:hAnsiTheme="minorHAnsi" w:cstheme="minorHAnsi"/>
-                <w:bCs/>
-                <w:sz w:val="18"/>
-                <w:szCs w:val="16"/>
-              </w:rPr>
-            </w:pPr>
-            <w:r>
-              <w:rPr>
-                <w:rFonts w:asciiTheme="minorHAnsi" w:hAnsiTheme="minorHAnsi" w:cstheme="minorHAnsi"/>
-                <w:bCs/>
-                <w:sz w:val="18"/>
+                <w:rFonts w:ascii="BC Sans" w:hAnsi="BC Sans" w:cstheme="minorHAnsi"/>
+                <w:bCs/>
+                <w:sz w:val="16"/>
+                <w:szCs w:val="16"/>
+              </w:rPr>
+            </w:pPr>
+            <w:r>
+              <w:rPr>
+                <w:rFonts w:ascii="BC Sans" w:hAnsi="BC Sans" w:cstheme="minorHAnsi"/>
+                <w:bCs/>
+                <w:sz w:val="16"/>
                 <w:szCs w:val="16"/>
               </w:rPr>
               <w:t>{$</w:t>
@@ -915,9 +894,9 @@
             <w:proofErr w:type="spellStart"/>
             <w:r>
               <w:rPr>
-                <w:rFonts w:asciiTheme="minorHAnsi" w:hAnsiTheme="minorHAnsi" w:cstheme="minorHAnsi"/>
-                <w:bCs/>
-                <w:sz w:val="18"/>
+                <w:rFonts w:ascii="BC Sans" w:hAnsi="BC Sans" w:cstheme="minorHAnsi"/>
+                <w:bCs/>
+                <w:sz w:val="16"/>
                 <w:szCs w:val="16"/>
               </w:rPr>
               <w:t>rp.project_number</w:t>
@@ -925,9 +904,9 @@
             <w:proofErr w:type="spellEnd"/>
             <w:r>
               <w:rPr>
-                <w:rFonts w:asciiTheme="minorHAnsi" w:hAnsiTheme="minorHAnsi" w:cstheme="minorHAnsi"/>
-                <w:bCs/>
-                <w:sz w:val="18"/>
+                <w:rFonts w:ascii="BC Sans" w:hAnsi="BC Sans" w:cstheme="minorHAnsi"/>
+                <w:bCs/>
+                <w:sz w:val="16"/>
                 <w:szCs w:val="16"/>
               </w:rPr>
               <w:t>}</w:t>
@@ -949,17 +928,17 @@
               <w:ind w:right="-4" w:firstLine="7"/>
               <w:jc w:val="left"/>
               <w:rPr>
-                <w:rFonts w:asciiTheme="minorHAnsi" w:hAnsiTheme="minorHAnsi" w:cstheme="minorHAnsi"/>
-                <w:bCs/>
-                <w:sz w:val="18"/>
-                <w:szCs w:val="16"/>
-              </w:rPr>
-            </w:pPr>
-            <w:r>
-              <w:rPr>
-                <w:rFonts w:asciiTheme="minorHAnsi" w:hAnsiTheme="minorHAnsi" w:cstheme="minorHAnsi"/>
-                <w:bCs/>
-                <w:sz w:val="18"/>
+                <w:rFonts w:ascii="BC Sans" w:hAnsi="BC Sans" w:cstheme="minorHAnsi"/>
+                <w:bCs/>
+                <w:sz w:val="16"/>
+                <w:szCs w:val="16"/>
+              </w:rPr>
+            </w:pPr>
+            <w:r>
+              <w:rPr>
+                <w:rFonts w:ascii="BC Sans" w:hAnsi="BC Sans" w:cstheme="minorHAnsi"/>
+                <w:bCs/>
+                <w:sz w:val="16"/>
                 <w:szCs w:val="16"/>
               </w:rPr>
               <w:t>{$</w:t>
@@ -967,9 +946,9 @@
             <w:proofErr w:type="spellStart"/>
             <w:r>
               <w:rPr>
-                <w:rFonts w:asciiTheme="minorHAnsi" w:hAnsiTheme="minorHAnsi" w:cstheme="minorHAnsi"/>
-                <w:bCs/>
-                <w:sz w:val="18"/>
+                <w:rFonts w:ascii="BC Sans" w:hAnsi="BC Sans" w:cstheme="minorHAnsi"/>
+                <w:bCs/>
+                <w:sz w:val="16"/>
                 <w:szCs w:val="16"/>
               </w:rPr>
               <w:t>rp.project_name</w:t>
@@ -977,9 +956,9 @@
             <w:proofErr w:type="spellEnd"/>
             <w:r>
               <w:rPr>
-                <w:rFonts w:asciiTheme="minorHAnsi" w:hAnsiTheme="minorHAnsi" w:cstheme="minorHAnsi"/>
-                <w:bCs/>
-                <w:sz w:val="18"/>
+                <w:rFonts w:ascii="BC Sans" w:hAnsi="BC Sans" w:cstheme="minorHAnsi"/>
+                <w:bCs/>
+                <w:sz w:val="16"/>
                 <w:szCs w:val="16"/>
               </w:rPr>
               <w:t>}</w:t>
@@ -992,9 +971,9 @@
               <w:ind w:right="-4" w:firstLine="7"/>
               <w:jc w:val="left"/>
               <w:rPr>
-                <w:rFonts w:asciiTheme="minorHAnsi" w:hAnsiTheme="minorHAnsi" w:cstheme="minorHAnsi"/>
-                <w:bCs/>
-                <w:sz w:val="18"/>
+                <w:rFonts w:ascii="BC Sans" w:hAnsi="BC Sans" w:cstheme="minorHAnsi"/>
+                <w:bCs/>
+                <w:sz w:val="16"/>
                 <w:szCs w:val="16"/>
               </w:rPr>
             </w:pPr>
@@ -1011,17 +990,17 @@
               <w:spacing w:before="10"/>
               <w:ind w:right="0"/>
               <w:rPr>
-                <w:rFonts w:asciiTheme="minorHAnsi" w:hAnsiTheme="minorHAnsi" w:cstheme="minorHAnsi"/>
-                <w:bCs/>
-                <w:sz w:val="18"/>
-                <w:szCs w:val="16"/>
-              </w:rPr>
-            </w:pPr>
-            <w:r>
-              <w:rPr>
-                <w:rFonts w:asciiTheme="minorHAnsi" w:hAnsiTheme="minorHAnsi" w:cstheme="minorHAnsi"/>
-                <w:bCs/>
-                <w:sz w:val="18"/>
+                <w:rFonts w:ascii="BC Sans" w:hAnsi="BC Sans" w:cstheme="minorHAnsi"/>
+                <w:bCs/>
+                <w:sz w:val="16"/>
+                <w:szCs w:val="16"/>
+              </w:rPr>
+            </w:pPr>
+            <w:r>
+              <w:rPr>
+                <w:rFonts w:ascii="BC Sans" w:hAnsi="BC Sans" w:cstheme="minorHAnsi"/>
+                <w:bCs/>
+                <w:sz w:val="16"/>
                 <w:szCs w:val="16"/>
               </w:rPr>
               <w:t>{$</w:t>
@@ -1029,9 +1008,9 @@
             <w:proofErr w:type="spellStart"/>
             <w:r>
               <w:rPr>
-                <w:rFonts w:asciiTheme="minorHAnsi" w:hAnsiTheme="minorHAnsi" w:cstheme="minorHAnsi"/>
-                <w:bCs/>
-                <w:sz w:val="18"/>
+                <w:rFonts w:ascii="BC Sans" w:hAnsi="BC Sans" w:cstheme="minorHAnsi"/>
+                <w:bCs/>
+                <w:sz w:val="16"/>
                 <w:szCs w:val="16"/>
               </w:rPr>
               <w:t>rp.current_fy_total_recoverable</w:t>
@@ -1039,9 +1018,9 @@
             <w:proofErr w:type="spellEnd"/>
             <w:r>
               <w:rPr>
-                <w:rFonts w:asciiTheme="minorHAnsi" w:hAnsiTheme="minorHAnsi" w:cstheme="minorHAnsi"/>
-                <w:bCs/>
-                <w:sz w:val="18"/>
+                <w:rFonts w:ascii="BC Sans" w:hAnsi="BC Sans" w:cstheme="minorHAnsi"/>
+                <w:bCs/>
+                <w:sz w:val="16"/>
                 <w:szCs w:val="16"/>
               </w:rPr>
               <w:t>}</w:t>
@@ -1058,17 +1037,17 @@
               <w:spacing w:before="10"/>
               <w:ind w:right="0"/>
               <w:rPr>
-                <w:rFonts w:asciiTheme="minorHAnsi" w:hAnsiTheme="minorHAnsi" w:cstheme="minorHAnsi"/>
-                <w:bCs/>
-                <w:sz w:val="18"/>
-                <w:szCs w:val="16"/>
-              </w:rPr>
-            </w:pPr>
-            <w:r>
-              <w:rPr>
-                <w:rFonts w:asciiTheme="minorHAnsi" w:hAnsiTheme="minorHAnsi" w:cstheme="minorHAnsi"/>
-                <w:bCs/>
-                <w:sz w:val="18"/>
+                <w:rFonts w:ascii="BC Sans" w:hAnsi="BC Sans" w:cstheme="minorHAnsi"/>
+                <w:bCs/>
+                <w:sz w:val="16"/>
+                <w:szCs w:val="16"/>
+              </w:rPr>
+            </w:pPr>
+            <w:r>
+              <w:rPr>
+                <w:rFonts w:ascii="BC Sans" w:hAnsi="BC Sans" w:cstheme="minorHAnsi"/>
+                <w:bCs/>
+                <w:sz w:val="16"/>
                 <w:szCs w:val="16"/>
               </w:rPr>
               <w:t>{$</w:t>
@@ -1076,9 +1055,9 @@
             <w:proofErr w:type="spellStart"/>
             <w:r>
               <w:rPr>
-                <w:rFonts w:asciiTheme="minorHAnsi" w:hAnsiTheme="minorHAnsi" w:cstheme="minorHAnsi"/>
-                <w:bCs/>
-                <w:sz w:val="18"/>
+                <w:rFonts w:ascii="BC Sans" w:hAnsi="BC Sans" w:cstheme="minorHAnsi"/>
+                <w:bCs/>
+                <w:sz w:val="16"/>
                 <w:szCs w:val="16"/>
               </w:rPr>
               <w:t>rp.consulting_fees</w:t>
@@ -1086,9 +1065,9 @@
             <w:proofErr w:type="spellEnd"/>
             <w:r>
               <w:rPr>
-                <w:rFonts w:asciiTheme="minorHAnsi" w:hAnsiTheme="minorHAnsi" w:cstheme="minorHAnsi"/>
-                <w:bCs/>
-                <w:sz w:val="18"/>
+                <w:rFonts w:ascii="BC Sans" w:hAnsi="BC Sans" w:cstheme="minorHAnsi"/>
+                <w:bCs/>
+                <w:sz w:val="16"/>
                 <w:szCs w:val="16"/>
               </w:rPr>
               <w:t>}</w:t>
@@ -1106,17 +1085,17 @@
               <w:spacing w:before="10"/>
               <w:ind w:left="-20" w:right="0" w:firstLine="52"/>
               <w:rPr>
-                <w:rFonts w:asciiTheme="minorHAnsi" w:hAnsiTheme="minorHAnsi" w:cstheme="minorHAnsi"/>
-                <w:bCs/>
-                <w:sz w:val="18"/>
-                <w:szCs w:val="16"/>
-              </w:rPr>
-            </w:pPr>
-            <w:r>
-              <w:rPr>
-                <w:rFonts w:asciiTheme="minorHAnsi" w:hAnsiTheme="minorHAnsi" w:cstheme="minorHAnsi"/>
-                <w:bCs/>
-                <w:sz w:val="18"/>
+                <w:rFonts w:ascii="BC Sans" w:hAnsi="BC Sans" w:cstheme="minorHAnsi"/>
+                <w:bCs/>
+                <w:sz w:val="16"/>
+                <w:szCs w:val="16"/>
+              </w:rPr>
+            </w:pPr>
+            <w:r>
+              <w:rPr>
+                <w:rFonts w:ascii="BC Sans" w:hAnsi="BC Sans" w:cstheme="minorHAnsi"/>
+                <w:bCs/>
+                <w:sz w:val="16"/>
                 <w:szCs w:val="16"/>
               </w:rPr>
               <w:t>{$</w:t>
@@ -1124,9 +1103,9 @@
             <w:proofErr w:type="spellStart"/>
             <w:r>
               <w:rPr>
-                <w:rFonts w:asciiTheme="minorHAnsi" w:hAnsiTheme="minorHAnsi" w:cstheme="minorHAnsi"/>
-                <w:bCs/>
-                <w:sz w:val="18"/>
+                <w:rFonts w:ascii="BC Sans" w:hAnsi="BC Sans" w:cstheme="minorHAnsi"/>
+                <w:bCs/>
+                <w:sz w:val="16"/>
                 <w:szCs w:val="16"/>
               </w:rPr>
               <w:t>rp.consulting_expenses</w:t>
@@ -1134,9 +1113,9 @@
             <w:proofErr w:type="spellEnd"/>
             <w:r>
               <w:rPr>
-                <w:rFonts w:asciiTheme="minorHAnsi" w:hAnsiTheme="minorHAnsi" w:cstheme="minorHAnsi"/>
-                <w:bCs/>
-                <w:sz w:val="18"/>
+                <w:rFonts w:ascii="BC Sans" w:hAnsi="BC Sans" w:cstheme="minorHAnsi"/>
+                <w:bCs/>
+                <w:sz w:val="16"/>
                 <w:szCs w:val="16"/>
               </w:rPr>
               <w:t>}</w:t>
@@ -1153,17 +1132,17 @@
               <w:spacing w:before="10"/>
               <w:ind w:left="-20" w:right="0" w:firstLine="52"/>
               <w:rPr>
-                <w:rFonts w:asciiTheme="minorHAnsi" w:hAnsiTheme="minorHAnsi" w:cstheme="minorHAnsi"/>
-                <w:bCs/>
-                <w:sz w:val="18"/>
-                <w:szCs w:val="16"/>
-              </w:rPr>
-            </w:pPr>
-            <w:r>
-              <w:rPr>
-                <w:rFonts w:asciiTheme="minorHAnsi" w:hAnsiTheme="minorHAnsi" w:cstheme="minorHAnsi"/>
-                <w:bCs/>
-                <w:sz w:val="18"/>
+                <w:rFonts w:ascii="BC Sans" w:hAnsi="BC Sans" w:cstheme="minorHAnsi"/>
+                <w:bCs/>
+                <w:sz w:val="16"/>
+                <w:szCs w:val="16"/>
+              </w:rPr>
+            </w:pPr>
+            <w:r>
+              <w:rPr>
+                <w:rFonts w:ascii="BC Sans" w:hAnsi="BC Sans" w:cstheme="minorHAnsi"/>
+                <w:bCs/>
+                <w:sz w:val="16"/>
                 <w:szCs w:val="16"/>
               </w:rPr>
               <w:t>{$</w:t>
@@ -1171,9 +1150,9 @@
             <w:proofErr w:type="spellStart"/>
             <w:r>
               <w:rPr>
-                <w:rFonts w:asciiTheme="minorHAnsi" w:hAnsiTheme="minorHAnsi" w:cstheme="minorHAnsi"/>
-                <w:bCs/>
-                <w:sz w:val="18"/>
+                <w:rFonts w:ascii="BC Sans" w:hAnsi="BC Sans" w:cstheme="minorHAnsi"/>
+                <w:bCs/>
+                <w:sz w:val="16"/>
                 <w:szCs w:val="16"/>
               </w:rPr>
               <w:t>rp.operational_contracts_fees</w:t>
@@ -1181,9 +1160,9 @@
             <w:proofErr w:type="spellEnd"/>
             <w:r>
               <w:rPr>
-                <w:rFonts w:asciiTheme="minorHAnsi" w:hAnsiTheme="minorHAnsi" w:cstheme="minorHAnsi"/>
-                <w:bCs/>
-                <w:sz w:val="18"/>
+                <w:rFonts w:ascii="BC Sans" w:hAnsi="BC Sans" w:cstheme="minorHAnsi"/>
+                <w:bCs/>
+                <w:sz w:val="16"/>
                 <w:szCs w:val="16"/>
               </w:rPr>
               <w:t>}</w:t>
@@ -1201,17 +1180,17 @@
               <w:spacing w:before="10"/>
               <w:ind w:left="-20" w:right="0" w:firstLine="52"/>
               <w:rPr>
-                <w:rFonts w:asciiTheme="minorHAnsi" w:hAnsiTheme="minorHAnsi" w:cstheme="minorHAnsi"/>
-                <w:bCs/>
-                <w:sz w:val="18"/>
-                <w:szCs w:val="16"/>
-              </w:rPr>
-            </w:pPr>
-            <w:r>
-              <w:rPr>
-                <w:rFonts w:asciiTheme="minorHAnsi" w:hAnsiTheme="minorHAnsi" w:cstheme="minorHAnsi"/>
-                <w:bCs/>
-                <w:sz w:val="18"/>
+                <w:rFonts w:ascii="BC Sans" w:hAnsi="BC Sans" w:cstheme="minorHAnsi"/>
+                <w:bCs/>
+                <w:sz w:val="16"/>
+                <w:szCs w:val="16"/>
+              </w:rPr>
+            </w:pPr>
+            <w:r>
+              <w:rPr>
+                <w:rFonts w:ascii="BC Sans" w:hAnsi="BC Sans" w:cstheme="minorHAnsi"/>
+                <w:bCs/>
+                <w:sz w:val="16"/>
                 <w:szCs w:val="16"/>
               </w:rPr>
               <w:t>{$</w:t>
@@ -1219,9 +1198,9 @@
             <w:proofErr w:type="spellStart"/>
             <w:r>
               <w:rPr>
-                <w:rFonts w:asciiTheme="minorHAnsi" w:hAnsiTheme="minorHAnsi" w:cstheme="minorHAnsi"/>
-                <w:bCs/>
-                <w:sz w:val="18"/>
+                <w:rFonts w:ascii="BC Sans" w:hAnsi="BC Sans" w:cstheme="minorHAnsi"/>
+                <w:bCs/>
+                <w:sz w:val="16"/>
                 <w:szCs w:val="16"/>
               </w:rPr>
               <w:t>rp.operational_contracts_expenses</w:t>
@@ -1229,9 +1208,9 @@
             <w:proofErr w:type="spellEnd"/>
             <w:r>
               <w:rPr>
-                <w:rFonts w:asciiTheme="minorHAnsi" w:hAnsiTheme="minorHAnsi" w:cstheme="minorHAnsi"/>
-                <w:bCs/>
-                <w:sz w:val="18"/>
+                <w:rFonts w:ascii="BC Sans" w:hAnsi="BC Sans" w:cstheme="minorHAnsi"/>
+                <w:bCs/>
+                <w:sz w:val="16"/>
                 <w:szCs w:val="16"/>
               </w:rPr>
               <w:t>}</w:t>
@@ -1248,17 +1227,17 @@
               <w:spacing w:before="10"/>
               <w:ind w:left="-20" w:right="0" w:firstLine="52"/>
               <w:rPr>
-                <w:rFonts w:asciiTheme="minorHAnsi" w:hAnsiTheme="minorHAnsi" w:cstheme="minorHAnsi"/>
-                <w:bCs/>
-                <w:sz w:val="18"/>
-                <w:szCs w:val="16"/>
-              </w:rPr>
-            </w:pPr>
-            <w:r>
-              <w:rPr>
-                <w:rFonts w:asciiTheme="minorHAnsi" w:hAnsiTheme="minorHAnsi" w:cstheme="minorHAnsi"/>
-                <w:bCs/>
-                <w:sz w:val="18"/>
+                <w:rFonts w:ascii="BC Sans" w:hAnsi="BC Sans" w:cstheme="minorHAnsi"/>
+                <w:bCs/>
+                <w:sz w:val="16"/>
+                <w:szCs w:val="16"/>
+              </w:rPr>
+            </w:pPr>
+            <w:r>
+              <w:rPr>
+                <w:rFonts w:ascii="BC Sans" w:hAnsi="BC Sans" w:cstheme="minorHAnsi"/>
+                <w:bCs/>
+                <w:sz w:val="16"/>
                 <w:szCs w:val="16"/>
               </w:rPr>
               <w:t>{$</w:t>
@@ -1266,9 +1245,9 @@
             <w:proofErr w:type="spellStart"/>
             <w:r>
               <w:rPr>
-                <w:rFonts w:asciiTheme="minorHAnsi" w:hAnsiTheme="minorHAnsi" w:cstheme="minorHAnsi"/>
-                <w:bCs/>
-                <w:sz w:val="18"/>
+                <w:rFonts w:ascii="BC Sans" w:hAnsi="BC Sans" w:cstheme="minorHAnsi"/>
+                <w:bCs/>
+                <w:sz w:val="16"/>
                 <w:szCs w:val="16"/>
               </w:rPr>
               <w:t>rp.i_expenses</w:t>
@@ -1276,9 +1255,9 @@
             <w:proofErr w:type="spellEnd"/>
             <w:r>
               <w:rPr>
-                <w:rFonts w:asciiTheme="minorHAnsi" w:hAnsiTheme="minorHAnsi" w:cstheme="minorHAnsi"/>
-                <w:bCs/>
-                <w:sz w:val="18"/>
+                <w:rFonts w:ascii="BC Sans" w:hAnsi="BC Sans" w:cstheme="minorHAnsi"/>
+                <w:bCs/>
+                <w:sz w:val="16"/>
                 <w:szCs w:val="16"/>
               </w:rPr>
               <w:t>}</w:t>
@@ -1296,17 +1275,17 @@
               <w:spacing w:before="10"/>
               <w:ind w:left="-20" w:right="0" w:firstLine="52"/>
               <w:rPr>
-                <w:rFonts w:asciiTheme="minorHAnsi" w:hAnsiTheme="minorHAnsi" w:cstheme="minorHAnsi"/>
-                <w:bCs/>
-                <w:sz w:val="18"/>
-                <w:szCs w:val="16"/>
-              </w:rPr>
-            </w:pPr>
-            <w:r>
-              <w:rPr>
-                <w:rFonts w:asciiTheme="minorHAnsi" w:hAnsiTheme="minorHAnsi" w:cstheme="minorHAnsi"/>
-                <w:bCs/>
-                <w:sz w:val="18"/>
+                <w:rFonts w:ascii="BC Sans" w:hAnsi="BC Sans" w:cstheme="minorHAnsi"/>
+                <w:bCs/>
+                <w:sz w:val="16"/>
+                <w:szCs w:val="16"/>
+              </w:rPr>
+            </w:pPr>
+            <w:r>
+              <w:rPr>
+                <w:rFonts w:ascii="BC Sans" w:hAnsi="BC Sans" w:cstheme="minorHAnsi"/>
+                <w:bCs/>
+                <w:sz w:val="16"/>
                 <w:szCs w:val="16"/>
               </w:rPr>
               <w:t>{$</w:t>
@@ -1314,9 +1293,9 @@
             <w:proofErr w:type="spellStart"/>
             <w:r>
               <w:rPr>
-                <w:rFonts w:asciiTheme="minorHAnsi" w:hAnsiTheme="minorHAnsi" w:cstheme="minorHAnsi"/>
-                <w:bCs/>
-                <w:sz w:val="18"/>
+                <w:rFonts w:ascii="BC Sans" w:hAnsi="BC Sans" w:cstheme="minorHAnsi"/>
+                <w:bCs/>
+                <w:sz w:val="16"/>
                 <w:szCs w:val="16"/>
               </w:rPr>
               <w:t>rp.salary_costs</w:t>
@@ -1324,9 +1303,9 @@
             <w:proofErr w:type="spellEnd"/>
             <w:r>
               <w:rPr>
-                <w:rFonts w:asciiTheme="minorHAnsi" w:hAnsiTheme="minorHAnsi" w:cstheme="minorHAnsi"/>
-                <w:bCs/>
-                <w:sz w:val="18"/>
+                <w:rFonts w:ascii="BC Sans" w:hAnsi="BC Sans" w:cstheme="minorHAnsi"/>
+                <w:bCs/>
+                <w:sz w:val="16"/>
                 <w:szCs w:val="16"/>
               </w:rPr>
               <w:t>}</w:t>
@@ -1343,17 +1322,17 @@
               <w:spacing w:before="10"/>
               <w:ind w:left="-20" w:right="0" w:firstLine="52"/>
               <w:rPr>
-                <w:rFonts w:asciiTheme="minorHAnsi" w:hAnsiTheme="minorHAnsi" w:cstheme="minorHAnsi"/>
-                <w:bCs/>
-                <w:sz w:val="18"/>
-                <w:szCs w:val="16"/>
-              </w:rPr>
-            </w:pPr>
-            <w:r>
-              <w:rPr>
-                <w:rFonts w:asciiTheme="minorHAnsi" w:hAnsiTheme="minorHAnsi" w:cstheme="minorHAnsi"/>
-                <w:bCs/>
-                <w:sz w:val="18"/>
+                <w:rFonts w:ascii="BC Sans" w:hAnsi="BC Sans" w:cstheme="minorHAnsi"/>
+                <w:bCs/>
+                <w:sz w:val="16"/>
+                <w:szCs w:val="16"/>
+              </w:rPr>
+            </w:pPr>
+            <w:r>
+              <w:rPr>
+                <w:rFonts w:ascii="BC Sans" w:hAnsi="BC Sans" w:cstheme="minorHAnsi"/>
+                <w:bCs/>
+                <w:sz w:val="16"/>
                 <w:szCs w:val="16"/>
               </w:rPr>
               <w:t>{$</w:t>
@@ -1361,9 +1340,9 @@
             <w:proofErr w:type="spellStart"/>
             <w:r>
               <w:rPr>
-                <w:rFonts w:asciiTheme="minorHAnsi" w:hAnsiTheme="minorHAnsi" w:cstheme="minorHAnsi"/>
-                <w:bCs/>
-                <w:sz w:val="18"/>
+                <w:rFonts w:ascii="BC Sans" w:hAnsi="BC Sans" w:cstheme="minorHAnsi"/>
+                <w:bCs/>
+                <w:sz w:val="16"/>
                 <w:szCs w:val="16"/>
               </w:rPr>
               <w:t>rp.operating_costs</w:t>
@@ -1371,9 +1350,9 @@
             <w:proofErr w:type="spellEnd"/>
             <w:r>
               <w:rPr>
-                <w:rFonts w:asciiTheme="minorHAnsi" w:hAnsiTheme="minorHAnsi" w:cstheme="minorHAnsi"/>
-                <w:bCs/>
-                <w:sz w:val="18"/>
+                <w:rFonts w:ascii="BC Sans" w:hAnsi="BC Sans" w:cstheme="minorHAnsi"/>
+                <w:bCs/>
+                <w:sz w:val="16"/>
                 <w:szCs w:val="16"/>
               </w:rPr>
               <w:t>}</w:t>
@@ -1391,17 +1370,17 @@
               <w:spacing w:before="10"/>
               <w:ind w:left="-20" w:right="0" w:firstLine="52"/>
               <w:rPr>
-                <w:rFonts w:asciiTheme="minorHAnsi" w:hAnsiTheme="minorHAnsi" w:cstheme="minorHAnsi"/>
-                <w:bCs/>
-                <w:sz w:val="18"/>
-                <w:szCs w:val="16"/>
-              </w:rPr>
-            </w:pPr>
-            <w:r>
-              <w:rPr>
-                <w:rFonts w:asciiTheme="minorHAnsi" w:hAnsiTheme="minorHAnsi" w:cstheme="minorHAnsi"/>
-                <w:bCs/>
-                <w:sz w:val="18"/>
+                <w:rFonts w:ascii="BC Sans" w:hAnsi="BC Sans" w:cstheme="minorHAnsi"/>
+                <w:bCs/>
+                <w:sz w:val="16"/>
+                <w:szCs w:val="16"/>
+              </w:rPr>
+            </w:pPr>
+            <w:r>
+              <w:rPr>
+                <w:rFonts w:ascii="BC Sans" w:hAnsi="BC Sans" w:cstheme="minorHAnsi"/>
+                <w:bCs/>
+                <w:sz w:val="16"/>
                 <w:szCs w:val="16"/>
               </w:rPr>
               <w:t>{$</w:t>
@@ -1409,9 +1388,9 @@
             <w:proofErr w:type="spellStart"/>
             <w:r>
               <w:rPr>
-                <w:rFonts w:asciiTheme="minorHAnsi" w:hAnsiTheme="minorHAnsi" w:cstheme="minorHAnsi"/>
-                <w:bCs/>
-                <w:sz w:val="18"/>
+                <w:rFonts w:ascii="BC Sans" w:hAnsi="BC Sans" w:cstheme="minorHAnsi"/>
+                <w:bCs/>
+                <w:sz w:val="16"/>
                 <w:szCs w:val="16"/>
               </w:rPr>
               <w:t>rp.project_related_business_expenses</w:t>
@@ -1419,9 +1398,9 @@
             <w:proofErr w:type="spellEnd"/>
             <w:r>
               <w:rPr>
-                <w:rFonts w:asciiTheme="minorHAnsi" w:hAnsiTheme="minorHAnsi" w:cstheme="minorHAnsi"/>
-                <w:bCs/>
-                <w:sz w:val="18"/>
+                <w:rFonts w:ascii="BC Sans" w:hAnsi="BC Sans" w:cstheme="minorHAnsi"/>
+                <w:bCs/>
+                <w:sz w:val="16"/>
                 <w:szCs w:val="16"/>
               </w:rPr>
               <w:t>}</w:t>
@@ -1438,17 +1417,17 @@
               <w:spacing w:before="10"/>
               <w:ind w:left="-35" w:right="0"/>
               <w:rPr>
-                <w:rFonts w:asciiTheme="minorHAnsi" w:hAnsiTheme="minorHAnsi" w:cstheme="minorHAnsi"/>
-                <w:bCs/>
-                <w:sz w:val="18"/>
-                <w:szCs w:val="16"/>
-              </w:rPr>
-            </w:pPr>
-            <w:r>
-              <w:rPr>
-                <w:rFonts w:asciiTheme="minorHAnsi" w:hAnsiTheme="minorHAnsi" w:cstheme="minorHAnsi"/>
-                <w:bCs/>
-                <w:sz w:val="18"/>
+                <w:rFonts w:ascii="BC Sans" w:hAnsi="BC Sans" w:cstheme="minorHAnsi"/>
+                <w:bCs/>
+                <w:sz w:val="16"/>
+                <w:szCs w:val="16"/>
+              </w:rPr>
+            </w:pPr>
+            <w:r>
+              <w:rPr>
+                <w:rFonts w:ascii="BC Sans" w:hAnsi="BC Sans" w:cstheme="minorHAnsi"/>
+                <w:bCs/>
+                <w:sz w:val="16"/>
                 <w:szCs w:val="16"/>
               </w:rPr>
               <w:t>{$</w:t>
@@ -1456,9 +1435,9 @@
             <w:proofErr w:type="spellStart"/>
             <w:r>
               <w:rPr>
-                <w:rFonts w:asciiTheme="minorHAnsi" w:hAnsiTheme="minorHAnsi" w:cstheme="minorHAnsi"/>
-                <w:bCs/>
-                <w:sz w:val="18"/>
+                <w:rFonts w:ascii="BC Sans" w:hAnsi="BC Sans" w:cstheme="minorHAnsi"/>
+                <w:bCs/>
+                <w:sz w:val="16"/>
                 <w:szCs w:val="16"/>
               </w:rPr>
               <w:t>rp.other_stobs</w:t>
@@ -1466,9 +1445,9 @@
             <w:proofErr w:type="spellEnd"/>
             <w:r>
               <w:rPr>
-                <w:rFonts w:asciiTheme="minorHAnsi" w:hAnsiTheme="minorHAnsi" w:cstheme="minorHAnsi"/>
-                <w:bCs/>
-                <w:sz w:val="18"/>
+                <w:rFonts w:ascii="BC Sans" w:hAnsi="BC Sans" w:cstheme="minorHAnsi"/>
+                <w:bCs/>
+                <w:sz w:val="16"/>
                 <w:szCs w:val="16"/>
               </w:rPr>
               <w:t>}</w:t>
@@ -1496,17 +1475,17 @@
               <w:ind w:right="-4"/>
               <w:jc w:val="left"/>
               <w:rPr>
-                <w:rFonts w:asciiTheme="minorHAnsi" w:hAnsiTheme="minorHAnsi" w:cstheme="minorHAnsi"/>
-                <w:bCs/>
-                <w:sz w:val="18"/>
-                <w:szCs w:val="16"/>
-              </w:rPr>
-            </w:pPr>
-            <w:r>
-              <w:rPr>
-                <w:rFonts w:asciiTheme="minorHAnsi" w:hAnsiTheme="minorHAnsi" w:cstheme="minorHAnsi"/>
-                <w:bCs/>
-                <w:sz w:val="18"/>
+                <w:rFonts w:ascii="BC Sans" w:hAnsi="BC Sans" w:cstheme="minorHAnsi"/>
+                <w:bCs/>
+                <w:sz w:val="16"/>
+                <w:szCs w:val="16"/>
+              </w:rPr>
+            </w:pPr>
+            <w:r>
+              <w:rPr>
+                <w:rFonts w:ascii="BC Sans" w:hAnsi="BC Sans" w:cstheme="minorHAnsi"/>
+                <w:bCs/>
+                <w:sz w:val="16"/>
                 <w:szCs w:val="16"/>
               </w:rPr>
               <w:t>{$rp1.project_number}</w:t>
@@ -1528,9 +1507,9 @@
               <w:ind w:right="-4" w:firstLine="7"/>
               <w:jc w:val="left"/>
               <w:rPr>
-                <w:rFonts w:asciiTheme="minorHAnsi" w:hAnsiTheme="minorHAnsi" w:cstheme="minorHAnsi"/>
-                <w:bCs/>
-                <w:sz w:val="18"/>
+                <w:rFonts w:ascii="BC Sans" w:hAnsi="BC Sans" w:cstheme="minorHAnsi"/>
+                <w:bCs/>
+                <w:sz w:val="16"/>
                 <w:szCs w:val="16"/>
               </w:rPr>
             </w:pPr>
@@ -1550,9 +1529,9 @@
               <w:spacing w:before="10"/>
               <w:ind w:right="0"/>
               <w:rPr>
-                <w:rFonts w:asciiTheme="minorHAnsi" w:hAnsiTheme="minorHAnsi" w:cstheme="minorHAnsi"/>
-                <w:bCs/>
-                <w:sz w:val="18"/>
+                <w:rFonts w:ascii="BC Sans" w:hAnsi="BC Sans" w:cstheme="minorHAnsi"/>
+                <w:bCs/>
+                <w:sz w:val="16"/>
                 <w:szCs w:val="16"/>
               </w:rPr>
             </w:pPr>
@@ -1571,9 +1550,9 @@
               <w:spacing w:before="10"/>
               <w:ind w:right="0"/>
               <w:rPr>
-                <w:rFonts w:asciiTheme="minorHAnsi" w:hAnsiTheme="minorHAnsi" w:cstheme="minorHAnsi"/>
-                <w:bCs/>
-                <w:sz w:val="18"/>
+                <w:rFonts w:ascii="BC Sans" w:hAnsi="BC Sans" w:cstheme="minorHAnsi"/>
+                <w:bCs/>
+                <w:sz w:val="16"/>
                 <w:szCs w:val="16"/>
               </w:rPr>
             </w:pPr>
@@ -1593,9 +1572,9 @@
               <w:spacing w:before="10"/>
               <w:ind w:left="-20" w:right="0" w:firstLine="52"/>
               <w:rPr>
-                <w:rFonts w:asciiTheme="minorHAnsi" w:hAnsiTheme="minorHAnsi" w:cstheme="minorHAnsi"/>
-                <w:bCs/>
-                <w:sz w:val="18"/>
+                <w:rFonts w:ascii="BC Sans" w:hAnsi="BC Sans" w:cstheme="minorHAnsi"/>
+                <w:bCs/>
+                <w:sz w:val="16"/>
                 <w:szCs w:val="16"/>
               </w:rPr>
             </w:pPr>
@@ -1614,9 +1593,9 @@
               <w:spacing w:before="10"/>
               <w:ind w:left="-20" w:right="0" w:firstLine="52"/>
               <w:rPr>
-                <w:rFonts w:asciiTheme="minorHAnsi" w:hAnsiTheme="minorHAnsi" w:cstheme="minorHAnsi"/>
-                <w:bCs/>
-                <w:sz w:val="18"/>
+                <w:rFonts w:ascii="BC Sans" w:hAnsi="BC Sans" w:cstheme="minorHAnsi"/>
+                <w:bCs/>
+                <w:sz w:val="16"/>
                 <w:szCs w:val="16"/>
               </w:rPr>
             </w:pPr>
@@ -1636,9 +1615,9 @@
               <w:spacing w:before="10"/>
               <w:ind w:left="-20" w:right="0" w:firstLine="52"/>
               <w:rPr>
-                <w:rFonts w:asciiTheme="minorHAnsi" w:hAnsiTheme="minorHAnsi" w:cstheme="minorHAnsi"/>
-                <w:bCs/>
-                <w:sz w:val="18"/>
+                <w:rFonts w:ascii="BC Sans" w:hAnsi="BC Sans" w:cstheme="minorHAnsi"/>
+                <w:bCs/>
+                <w:sz w:val="16"/>
                 <w:szCs w:val="16"/>
               </w:rPr>
             </w:pPr>
@@ -1657,9 +1636,9 @@
               <w:spacing w:before="10"/>
               <w:ind w:left="-20" w:right="0" w:firstLine="52"/>
               <w:rPr>
-                <w:rFonts w:asciiTheme="minorHAnsi" w:hAnsiTheme="minorHAnsi" w:cstheme="minorHAnsi"/>
-                <w:bCs/>
-                <w:sz w:val="18"/>
+                <w:rFonts w:ascii="BC Sans" w:hAnsi="BC Sans" w:cstheme="minorHAnsi"/>
+                <w:bCs/>
+                <w:sz w:val="16"/>
                 <w:szCs w:val="16"/>
               </w:rPr>
             </w:pPr>
@@ -1679,9 +1658,9 @@
               <w:spacing w:before="10"/>
               <w:ind w:left="-20" w:right="0" w:firstLine="52"/>
               <w:rPr>
-                <w:rFonts w:asciiTheme="minorHAnsi" w:hAnsiTheme="minorHAnsi" w:cstheme="minorHAnsi"/>
-                <w:bCs/>
-                <w:sz w:val="18"/>
+                <w:rFonts w:ascii="BC Sans" w:hAnsi="BC Sans" w:cstheme="minorHAnsi"/>
+                <w:bCs/>
+                <w:sz w:val="16"/>
                 <w:szCs w:val="16"/>
               </w:rPr>
             </w:pPr>
@@ -1700,9 +1679,9 @@
               <w:spacing w:before="10"/>
               <w:ind w:left="-20" w:right="0" w:firstLine="52"/>
               <w:rPr>
-                <w:rFonts w:asciiTheme="minorHAnsi" w:hAnsiTheme="minorHAnsi" w:cstheme="minorHAnsi"/>
-                <w:bCs/>
-                <w:sz w:val="18"/>
+                <w:rFonts w:ascii="BC Sans" w:hAnsi="BC Sans" w:cstheme="minorHAnsi"/>
+                <w:bCs/>
+                <w:sz w:val="16"/>
                 <w:szCs w:val="16"/>
               </w:rPr>
             </w:pPr>
@@ -1722,9 +1701,9 @@
               <w:spacing w:before="10"/>
               <w:ind w:left="-20" w:right="0" w:firstLine="52"/>
               <w:rPr>
-                <w:rFonts w:asciiTheme="minorHAnsi" w:hAnsiTheme="minorHAnsi" w:cstheme="minorHAnsi"/>
-                <w:bCs/>
-                <w:sz w:val="18"/>
+                <w:rFonts w:ascii="BC Sans" w:hAnsi="BC Sans" w:cstheme="minorHAnsi"/>
+                <w:bCs/>
+                <w:sz w:val="16"/>
                 <w:szCs w:val="16"/>
               </w:rPr>
             </w:pPr>
@@ -1743,9 +1722,9 @@
               <w:spacing w:before="10"/>
               <w:ind w:left="-35" w:right="0"/>
               <w:rPr>
-                <w:rFonts w:asciiTheme="minorHAnsi" w:hAnsiTheme="minorHAnsi" w:cstheme="minorHAnsi"/>
-                <w:bCs/>
-                <w:sz w:val="18"/>
+                <w:rFonts w:ascii="BC Sans" w:hAnsi="BC Sans" w:cstheme="minorHAnsi"/>
+                <w:bCs/>
+                <w:sz w:val="16"/>
                 <w:szCs w:val="16"/>
               </w:rPr>
             </w:pPr>
@@ -1756,7 +1735,7 @@
         <w:trPr>
           <w:gridAfter w:val="1"/>
           <w:wAfter w:w="10" w:type="dxa"/>
-          <w:trHeight w:hRule="exact" w:val="340"/>
+          <w:trHeight w:hRule="exact" w:val="454"/>
         </w:trPr>
         <w:tc>
           <w:tcPr>
@@ -1766,6 +1745,10 @@
               <w:top w:val="double" w:sz="4" w:space="0" w:color="A5A5A5" w:themeColor="accent3"/>
             </w:tcBorders>
             <w:shd w:val="clear" w:color="auto" w:fill="EDEDED" w:themeFill="accent3" w:themeFillTint="33"/>
+            <w:tcMar>
+              <w:left w:w="0" w:type="dxa"/>
+              <w:right w:w="28" w:type="dxa"/>
+            </w:tcMar>
             <w:vAlign w:val="center"/>
           </w:tcPr>
           <w:p>
@@ -1774,16 +1757,16 @@
               <w:spacing w:before="10"/>
               <w:ind w:right="143"/>
               <w:rPr>
-                <w:rFonts w:asciiTheme="minorHAnsi" w:hAnsiTheme="minorHAnsi" w:cstheme="minorHAnsi"/>
-                <w:b/>
-                <w:bCs/>
-                <w:sz w:val="16"/>
-                <w:szCs w:val="16"/>
-              </w:rPr>
-            </w:pPr>
-            <w:r>
-              <w:rPr>
-                <w:rFonts w:asciiTheme="minorHAnsi" w:hAnsiTheme="minorHAnsi" w:cstheme="minorHAnsi"/>
+                <w:rFonts w:ascii="BC Sans" w:hAnsi="BC Sans" w:cstheme="minorHAnsi"/>
+                <w:b/>
+                <w:bCs/>
+                <w:sz w:val="16"/>
+                <w:szCs w:val="16"/>
+              </w:rPr>
+            </w:pPr>
+            <w:r>
+              <w:rPr>
+                <w:rFonts w:ascii="BC Sans" w:hAnsi="BC Sans" w:cstheme="minorHAnsi"/>
                 <w:b/>
                 <w:bCs/>
                 <w:sz w:val="16"/>
@@ -1794,7 +1777,7 @@
             <w:proofErr w:type="spellStart"/>
             <w:r>
               <w:rPr>
-                <w:rFonts w:asciiTheme="minorHAnsi" w:hAnsiTheme="minorHAnsi" w:cstheme="minorHAnsi"/>
+                <w:rFonts w:ascii="BC Sans" w:hAnsi="BC Sans" w:cstheme="minorHAnsi"/>
                 <w:b/>
                 <w:bCs/>
                 <w:sz w:val="16"/>
@@ -1805,13 +1788,33 @@
             <w:proofErr w:type="spellEnd"/>
             <w:r>
               <w:rPr>
-                <w:rFonts w:asciiTheme="minorHAnsi" w:hAnsiTheme="minorHAnsi" w:cstheme="minorHAnsi"/>
-                <w:b/>
-                <w:bCs/>
-                <w:sz w:val="16"/>
-                <w:szCs w:val="16"/>
-              </w:rPr>
-              <w:t xml:space="preserve">} Total:  </w:t>
+                <w:rFonts w:ascii="BC Sans" w:hAnsi="BC Sans" w:cstheme="minorHAnsi"/>
+                <w:b/>
+                <w:bCs/>
+                <w:sz w:val="16"/>
+                <w:szCs w:val="16"/>
+              </w:rPr>
+              <w:t xml:space="preserve">} </w:t>
+            </w:r>
+            <w:r>
+              <w:rPr>
+                <w:rFonts w:ascii="BC Sans" w:hAnsi="BC Sans" w:cstheme="minorHAnsi"/>
+                <w:b/>
+                <w:bCs/>
+                <w:sz w:val="16"/>
+                <w:szCs w:val="16"/>
+              </w:rPr>
+              <w:t xml:space="preserve"> </w:t>
+            </w:r>
+            <w:r>
+              <w:rPr>
+                <w:rFonts w:ascii="BC Sans" w:hAnsi="BC Sans" w:cstheme="minorHAnsi"/>
+                <w:b/>
+                <w:bCs/>
+                <w:sz w:val="16"/>
+                <w:szCs w:val="16"/>
+              </w:rPr>
+              <w:t>Total:</w:t>
             </w:r>
           </w:p>
         </w:tc>
@@ -1822,6 +1825,10 @@
               <w:top w:val="double" w:sz="4" w:space="0" w:color="A5A5A5" w:themeColor="accent3"/>
             </w:tcBorders>
             <w:shd w:val="clear" w:color="auto" w:fill="EDEDED" w:themeFill="accent3" w:themeFillTint="33"/>
+            <w:tcMar>
+              <w:left w:w="0" w:type="dxa"/>
+              <w:right w:w="28" w:type="dxa"/>
+            </w:tcMar>
             <w:vAlign w:val="center"/>
           </w:tcPr>
           <w:p>
@@ -1830,16 +1837,16 @@
               <w:spacing w:before="10"/>
               <w:ind w:right="76"/>
               <w:rPr>
-                <w:rFonts w:asciiTheme="minorHAnsi" w:hAnsiTheme="minorHAnsi" w:cstheme="minorHAnsi"/>
-                <w:b/>
-                <w:bCs/>
-                <w:sz w:val="16"/>
-                <w:szCs w:val="16"/>
-              </w:rPr>
-            </w:pPr>
-            <w:r>
-              <w:rPr>
-                <w:rFonts w:asciiTheme="minorHAnsi" w:hAnsiTheme="minorHAnsi" w:cstheme="minorHAnsi"/>
+                <w:rFonts w:ascii="BC Sans" w:hAnsi="BC Sans" w:cstheme="minorHAnsi"/>
+                <w:b/>
+                <w:bCs/>
+                <w:sz w:val="16"/>
+                <w:szCs w:val="16"/>
+              </w:rPr>
+            </w:pPr>
+            <w:r>
+              <w:rPr>
+                <w:rFonts w:ascii="BC Sans" w:hAnsi="BC Sans" w:cstheme="minorHAnsi"/>
                 <w:b/>
                 <w:bCs/>
                 <w:sz w:val="16"/>
@@ -1850,7 +1857,7 @@
             <w:proofErr w:type="spellStart"/>
             <w:r>
               <w:rPr>
-                <w:rFonts w:asciiTheme="minorHAnsi" w:hAnsiTheme="minorHAnsi" w:cstheme="minorHAnsi"/>
+                <w:rFonts w:ascii="BC Sans" w:hAnsi="BC Sans" w:cstheme="minorHAnsi"/>
                 <w:b/>
                 <w:bCs/>
                 <w:sz w:val="16"/>
@@ -1861,7 +1868,7 @@
             <w:proofErr w:type="spellEnd"/>
             <w:r>
               <w:rPr>
-                <w:rFonts w:asciiTheme="minorHAnsi" w:hAnsiTheme="minorHAnsi" w:cstheme="minorHAnsi"/>
+                <w:rFonts w:ascii="BC Sans" w:hAnsi="BC Sans" w:cstheme="minorHAnsi"/>
                 <w:b/>
                 <w:bCs/>
                 <w:sz w:val="16"/>
@@ -1877,6 +1884,10 @@
             <w:tcBorders>
               <w:top w:val="double" w:sz="4" w:space="0" w:color="A5A5A5" w:themeColor="accent3"/>
             </w:tcBorders>
+            <w:tcMar>
+              <w:left w:w="0" w:type="dxa"/>
+              <w:right w:w="28" w:type="dxa"/>
+            </w:tcMar>
             <w:vAlign w:val="center"/>
           </w:tcPr>
           <w:p>
@@ -1885,16 +1896,16 @@
               <w:spacing w:before="10"/>
               <w:ind w:right="0"/>
               <w:rPr>
-                <w:rFonts w:asciiTheme="minorHAnsi" w:hAnsiTheme="minorHAnsi" w:cstheme="minorHAnsi"/>
-                <w:b/>
-                <w:bCs/>
-                <w:sz w:val="16"/>
-                <w:szCs w:val="16"/>
-              </w:rPr>
-            </w:pPr>
-            <w:r>
-              <w:rPr>
-                <w:rFonts w:asciiTheme="minorHAnsi" w:hAnsiTheme="minorHAnsi" w:cstheme="minorHAnsi"/>
+                <w:rFonts w:ascii="BC Sans" w:hAnsi="BC Sans" w:cstheme="minorHAnsi"/>
+                <w:b/>
+                <w:bCs/>
+                <w:sz w:val="16"/>
+                <w:szCs w:val="16"/>
+              </w:rPr>
+            </w:pPr>
+            <w:r>
+              <w:rPr>
+                <w:rFonts w:ascii="BC Sans" w:hAnsi="BC Sans" w:cstheme="minorHAnsi"/>
                 <w:b/>
                 <w:bCs/>
                 <w:sz w:val="16"/>
@@ -1905,7 +1916,7 @@
             <w:proofErr w:type="spellStart"/>
             <w:r>
               <w:rPr>
-                <w:rFonts w:asciiTheme="minorHAnsi" w:hAnsiTheme="minorHAnsi" w:cstheme="minorHAnsi"/>
+                <w:rFonts w:ascii="BC Sans" w:hAnsi="BC Sans" w:cstheme="minorHAnsi"/>
                 <w:b/>
                 <w:bCs/>
                 <w:sz w:val="16"/>
@@ -1916,7 +1927,7 @@
             <w:proofErr w:type="spellEnd"/>
             <w:r>
               <w:rPr>
-                <w:rFonts w:asciiTheme="minorHAnsi" w:hAnsiTheme="minorHAnsi" w:cstheme="minorHAnsi"/>
+                <w:rFonts w:ascii="BC Sans" w:hAnsi="BC Sans" w:cstheme="minorHAnsi"/>
                 <w:b/>
                 <w:bCs/>
                 <w:sz w:val="16"/>
@@ -1933,6 +1944,10 @@
               <w:top w:val="double" w:sz="4" w:space="0" w:color="A5A5A5" w:themeColor="accent3"/>
             </w:tcBorders>
             <w:shd w:val="clear" w:color="auto" w:fill="EDEDED" w:themeFill="accent3" w:themeFillTint="33"/>
+            <w:tcMar>
+              <w:left w:w="0" w:type="dxa"/>
+              <w:right w:w="28" w:type="dxa"/>
+            </w:tcMar>
             <w:vAlign w:val="center"/>
           </w:tcPr>
           <w:p>
@@ -1941,16 +1956,16 @@
               <w:spacing w:before="10"/>
               <w:ind w:left="-20" w:right="0" w:firstLine="52"/>
               <w:rPr>
-                <w:rFonts w:asciiTheme="minorHAnsi" w:hAnsiTheme="minorHAnsi" w:cstheme="minorHAnsi"/>
-                <w:b/>
-                <w:bCs/>
-                <w:sz w:val="16"/>
-                <w:szCs w:val="16"/>
-              </w:rPr>
-            </w:pPr>
-            <w:r>
-              <w:rPr>
-                <w:rFonts w:asciiTheme="minorHAnsi" w:hAnsiTheme="minorHAnsi" w:cstheme="minorHAnsi"/>
+                <w:rFonts w:ascii="BC Sans" w:hAnsi="BC Sans" w:cstheme="minorHAnsi"/>
+                <w:b/>
+                <w:bCs/>
+                <w:sz w:val="16"/>
+                <w:szCs w:val="16"/>
+              </w:rPr>
+            </w:pPr>
+            <w:r>
+              <w:rPr>
+                <w:rFonts w:ascii="BC Sans" w:hAnsi="BC Sans" w:cstheme="minorHAnsi"/>
                 <w:b/>
                 <w:bCs/>
                 <w:sz w:val="16"/>
@@ -1961,7 +1976,7 @@
             <w:proofErr w:type="spellStart"/>
             <w:r>
               <w:rPr>
-                <w:rFonts w:asciiTheme="minorHAnsi" w:hAnsiTheme="minorHAnsi" w:cstheme="minorHAnsi"/>
+                <w:rFonts w:ascii="BC Sans" w:hAnsi="BC Sans" w:cstheme="minorHAnsi"/>
                 <w:b/>
                 <w:bCs/>
                 <w:sz w:val="16"/>
@@ -1972,7 +1987,7 @@
             <w:proofErr w:type="spellEnd"/>
             <w:r>
               <w:rPr>
-                <w:rFonts w:asciiTheme="minorHAnsi" w:hAnsiTheme="minorHAnsi" w:cstheme="minorHAnsi"/>
+                <w:rFonts w:ascii="BC Sans" w:hAnsi="BC Sans" w:cstheme="minorHAnsi"/>
                 <w:b/>
                 <w:bCs/>
                 <w:sz w:val="16"/>
@@ -1988,6 +2003,10 @@
             <w:tcBorders>
               <w:top w:val="double" w:sz="4" w:space="0" w:color="A5A5A5" w:themeColor="accent3"/>
             </w:tcBorders>
+            <w:tcMar>
+              <w:left w:w="0" w:type="dxa"/>
+              <w:right w:w="28" w:type="dxa"/>
+            </w:tcMar>
             <w:vAlign w:val="center"/>
           </w:tcPr>
           <w:p>
@@ -1996,16 +2015,16 @@
               <w:spacing w:before="10"/>
               <w:ind w:left="-20" w:right="0" w:firstLine="52"/>
               <w:rPr>
-                <w:rFonts w:asciiTheme="minorHAnsi" w:hAnsiTheme="minorHAnsi" w:cstheme="minorHAnsi"/>
-                <w:b/>
-                <w:bCs/>
-                <w:sz w:val="16"/>
-                <w:szCs w:val="16"/>
-              </w:rPr>
-            </w:pPr>
-            <w:r>
-              <w:rPr>
-                <w:rFonts w:asciiTheme="minorHAnsi" w:hAnsiTheme="minorHAnsi" w:cstheme="minorHAnsi"/>
+                <w:rFonts w:ascii="BC Sans" w:hAnsi="BC Sans" w:cstheme="minorHAnsi"/>
+                <w:b/>
+                <w:bCs/>
+                <w:sz w:val="16"/>
+                <w:szCs w:val="16"/>
+              </w:rPr>
+            </w:pPr>
+            <w:r>
+              <w:rPr>
+                <w:rFonts w:ascii="BC Sans" w:hAnsi="BC Sans" w:cstheme="minorHAnsi"/>
                 <w:b/>
                 <w:bCs/>
                 <w:sz w:val="16"/>
@@ -2016,7 +2035,7 @@
             <w:proofErr w:type="spellStart"/>
             <w:r>
               <w:rPr>
-                <w:rFonts w:asciiTheme="minorHAnsi" w:hAnsiTheme="minorHAnsi" w:cstheme="minorHAnsi"/>
+                <w:rFonts w:ascii="BC Sans" w:hAnsi="BC Sans" w:cstheme="minorHAnsi"/>
                 <w:b/>
                 <w:bCs/>
                 <w:sz w:val="16"/>
@@ -2027,7 +2046,7 @@
             <w:proofErr w:type="spellEnd"/>
             <w:r>
               <w:rPr>
-                <w:rFonts w:asciiTheme="minorHAnsi" w:hAnsiTheme="minorHAnsi" w:cstheme="minorHAnsi"/>
+                <w:rFonts w:ascii="BC Sans" w:hAnsi="BC Sans" w:cstheme="minorHAnsi"/>
                 <w:b/>
                 <w:bCs/>
                 <w:sz w:val="16"/>
@@ -2044,6 +2063,10 @@
               <w:top w:val="double" w:sz="4" w:space="0" w:color="A5A5A5" w:themeColor="accent3"/>
             </w:tcBorders>
             <w:shd w:val="clear" w:color="auto" w:fill="EDEDED" w:themeFill="accent3" w:themeFillTint="33"/>
+            <w:tcMar>
+              <w:left w:w="0" w:type="dxa"/>
+              <w:right w:w="28" w:type="dxa"/>
+            </w:tcMar>
             <w:vAlign w:val="center"/>
           </w:tcPr>
           <w:p>
@@ -2052,16 +2075,16 @@
               <w:spacing w:before="10"/>
               <w:ind w:left="-20" w:right="0" w:firstLine="52"/>
               <w:rPr>
-                <w:rFonts w:asciiTheme="minorHAnsi" w:hAnsiTheme="minorHAnsi" w:cstheme="minorHAnsi"/>
-                <w:b/>
-                <w:bCs/>
-                <w:sz w:val="16"/>
-                <w:szCs w:val="16"/>
-              </w:rPr>
-            </w:pPr>
-            <w:r>
-              <w:rPr>
-                <w:rFonts w:asciiTheme="minorHAnsi" w:hAnsiTheme="minorHAnsi" w:cstheme="minorHAnsi"/>
+                <w:rFonts w:ascii="BC Sans" w:hAnsi="BC Sans" w:cstheme="minorHAnsi"/>
+                <w:b/>
+                <w:bCs/>
+                <w:sz w:val="16"/>
+                <w:szCs w:val="16"/>
+              </w:rPr>
+            </w:pPr>
+            <w:r>
+              <w:rPr>
+                <w:rFonts w:ascii="BC Sans" w:hAnsi="BC Sans" w:cstheme="minorHAnsi"/>
                 <w:b/>
                 <w:bCs/>
                 <w:sz w:val="16"/>
@@ -2072,7 +2095,7 @@
             <w:proofErr w:type="spellStart"/>
             <w:r>
               <w:rPr>
-                <w:rFonts w:asciiTheme="minorHAnsi" w:hAnsiTheme="minorHAnsi" w:cstheme="minorHAnsi"/>
+                <w:rFonts w:ascii="BC Sans" w:hAnsi="BC Sans" w:cstheme="minorHAnsi"/>
                 <w:b/>
                 <w:bCs/>
                 <w:sz w:val="16"/>
@@ -2083,7 +2106,7 @@
             <w:proofErr w:type="spellEnd"/>
             <w:r>
               <w:rPr>
-                <w:rFonts w:asciiTheme="minorHAnsi" w:hAnsiTheme="minorHAnsi" w:cstheme="minorHAnsi"/>
+                <w:rFonts w:ascii="BC Sans" w:hAnsi="BC Sans" w:cstheme="minorHAnsi"/>
                 <w:b/>
                 <w:bCs/>
                 <w:sz w:val="16"/>
@@ -2099,6 +2122,10 @@
             <w:tcBorders>
               <w:top w:val="double" w:sz="4" w:space="0" w:color="A5A5A5" w:themeColor="accent3"/>
             </w:tcBorders>
+            <w:tcMar>
+              <w:left w:w="0" w:type="dxa"/>
+              <w:right w:w="28" w:type="dxa"/>
+            </w:tcMar>
             <w:vAlign w:val="center"/>
           </w:tcPr>
           <w:p>
@@ -2107,16 +2134,16 @@
               <w:spacing w:before="10"/>
               <w:ind w:left="-20" w:right="0" w:firstLine="52"/>
               <w:rPr>
-                <w:rFonts w:asciiTheme="minorHAnsi" w:hAnsiTheme="minorHAnsi" w:cstheme="minorHAnsi"/>
-                <w:b/>
-                <w:bCs/>
-                <w:sz w:val="16"/>
-                <w:szCs w:val="16"/>
-              </w:rPr>
-            </w:pPr>
-            <w:r>
-              <w:rPr>
-                <w:rFonts w:asciiTheme="minorHAnsi" w:hAnsiTheme="minorHAnsi" w:cstheme="minorHAnsi"/>
+                <w:rFonts w:ascii="BC Sans" w:hAnsi="BC Sans" w:cstheme="minorHAnsi"/>
+                <w:b/>
+                <w:bCs/>
+                <w:sz w:val="16"/>
+                <w:szCs w:val="16"/>
+              </w:rPr>
+            </w:pPr>
+            <w:r>
+              <w:rPr>
+                <w:rFonts w:ascii="BC Sans" w:hAnsi="BC Sans" w:cstheme="minorHAnsi"/>
                 <w:b/>
                 <w:bCs/>
                 <w:sz w:val="16"/>
@@ -2127,7 +2154,7 @@
             <w:proofErr w:type="spellStart"/>
             <w:r>
               <w:rPr>
-                <w:rFonts w:asciiTheme="minorHAnsi" w:hAnsiTheme="minorHAnsi" w:cstheme="minorHAnsi"/>
+                <w:rFonts w:ascii="BC Sans" w:hAnsi="BC Sans" w:cstheme="minorHAnsi"/>
                 <w:b/>
                 <w:bCs/>
                 <w:sz w:val="16"/>
@@ -2138,7 +2165,7 @@
             <w:proofErr w:type="spellEnd"/>
             <w:r>
               <w:rPr>
-                <w:rFonts w:asciiTheme="minorHAnsi" w:hAnsiTheme="minorHAnsi" w:cstheme="minorHAnsi"/>
+                <w:rFonts w:ascii="BC Sans" w:hAnsi="BC Sans" w:cstheme="minorHAnsi"/>
                 <w:b/>
                 <w:bCs/>
                 <w:sz w:val="16"/>
@@ -2155,6 +2182,10 @@
               <w:top w:val="double" w:sz="4" w:space="0" w:color="A5A5A5" w:themeColor="accent3"/>
             </w:tcBorders>
             <w:shd w:val="clear" w:color="auto" w:fill="EDEDED" w:themeFill="accent3" w:themeFillTint="33"/>
+            <w:tcMar>
+              <w:left w:w="0" w:type="dxa"/>
+              <w:right w:w="28" w:type="dxa"/>
+            </w:tcMar>
             <w:vAlign w:val="center"/>
           </w:tcPr>
           <w:p>
@@ -2163,16 +2194,16 @@
               <w:spacing w:before="10"/>
               <w:ind w:left="-20" w:right="0" w:firstLine="52"/>
               <w:rPr>
-                <w:rFonts w:asciiTheme="minorHAnsi" w:hAnsiTheme="minorHAnsi" w:cstheme="minorHAnsi"/>
-                <w:b/>
-                <w:bCs/>
-                <w:sz w:val="16"/>
-                <w:szCs w:val="16"/>
-              </w:rPr>
-            </w:pPr>
-            <w:r>
-              <w:rPr>
-                <w:rFonts w:asciiTheme="minorHAnsi" w:hAnsiTheme="minorHAnsi" w:cstheme="minorHAnsi"/>
+                <w:rFonts w:ascii="BC Sans" w:hAnsi="BC Sans" w:cstheme="minorHAnsi"/>
+                <w:b/>
+                <w:bCs/>
+                <w:sz w:val="16"/>
+                <w:szCs w:val="16"/>
+              </w:rPr>
+            </w:pPr>
+            <w:r>
+              <w:rPr>
+                <w:rFonts w:ascii="BC Sans" w:hAnsi="BC Sans" w:cstheme="minorHAnsi"/>
                 <w:b/>
                 <w:bCs/>
                 <w:sz w:val="16"/>
@@ -2183,7 +2214,7 @@
             <w:proofErr w:type="spellStart"/>
             <w:r>
               <w:rPr>
-                <w:rFonts w:asciiTheme="minorHAnsi" w:hAnsiTheme="minorHAnsi" w:cstheme="minorHAnsi"/>
+                <w:rFonts w:ascii="BC Sans" w:hAnsi="BC Sans" w:cstheme="minorHAnsi"/>
                 <w:b/>
                 <w:bCs/>
                 <w:sz w:val="16"/>
@@ -2194,7 +2225,7 @@
             <w:proofErr w:type="spellEnd"/>
             <w:r>
               <w:rPr>
-                <w:rFonts w:asciiTheme="minorHAnsi" w:hAnsiTheme="minorHAnsi" w:cstheme="minorHAnsi"/>
+                <w:rFonts w:ascii="BC Sans" w:hAnsi="BC Sans" w:cstheme="minorHAnsi"/>
                 <w:b/>
                 <w:bCs/>
                 <w:sz w:val="16"/>
@@ -2210,6 +2241,10 @@
             <w:tcBorders>
               <w:top w:val="double" w:sz="4" w:space="0" w:color="A5A5A5" w:themeColor="accent3"/>
             </w:tcBorders>
+            <w:tcMar>
+              <w:left w:w="0" w:type="dxa"/>
+              <w:right w:w="28" w:type="dxa"/>
+            </w:tcMar>
             <w:vAlign w:val="center"/>
           </w:tcPr>
           <w:p>
@@ -2218,16 +2253,16 @@
               <w:spacing w:before="10"/>
               <w:ind w:left="-20" w:right="0" w:firstLine="52"/>
               <w:rPr>
-                <w:rFonts w:asciiTheme="minorHAnsi" w:hAnsiTheme="minorHAnsi" w:cstheme="minorHAnsi"/>
-                <w:b/>
-                <w:bCs/>
-                <w:sz w:val="16"/>
-                <w:szCs w:val="16"/>
-              </w:rPr>
-            </w:pPr>
-            <w:r>
-              <w:rPr>
-                <w:rFonts w:asciiTheme="minorHAnsi" w:hAnsiTheme="minorHAnsi" w:cstheme="minorHAnsi"/>
+                <w:rFonts w:ascii="BC Sans" w:hAnsi="BC Sans" w:cstheme="minorHAnsi"/>
+                <w:b/>
+                <w:bCs/>
+                <w:sz w:val="16"/>
+                <w:szCs w:val="16"/>
+              </w:rPr>
+            </w:pPr>
+            <w:r>
+              <w:rPr>
+                <w:rFonts w:ascii="BC Sans" w:hAnsi="BC Sans" w:cstheme="minorHAnsi"/>
                 <w:b/>
                 <w:bCs/>
                 <w:sz w:val="16"/>
@@ -2238,7 +2273,7 @@
             <w:proofErr w:type="spellStart"/>
             <w:r>
               <w:rPr>
-                <w:rFonts w:asciiTheme="minorHAnsi" w:hAnsiTheme="minorHAnsi" w:cstheme="minorHAnsi"/>
+                <w:rFonts w:ascii="BC Sans" w:hAnsi="BC Sans" w:cstheme="minorHAnsi"/>
                 <w:b/>
                 <w:bCs/>
                 <w:sz w:val="16"/>
@@ -2249,7 +2284,7 @@
             <w:proofErr w:type="spellEnd"/>
             <w:r>
               <w:rPr>
-                <w:rFonts w:asciiTheme="minorHAnsi" w:hAnsiTheme="minorHAnsi" w:cstheme="minorHAnsi"/>
+                <w:rFonts w:ascii="BC Sans" w:hAnsi="BC Sans" w:cstheme="minorHAnsi"/>
                 <w:b/>
                 <w:bCs/>
                 <w:sz w:val="16"/>
@@ -2266,6 +2301,10 @@
               <w:top w:val="double" w:sz="4" w:space="0" w:color="A5A5A5" w:themeColor="accent3"/>
             </w:tcBorders>
             <w:shd w:val="clear" w:color="auto" w:fill="EDEDED" w:themeFill="accent3" w:themeFillTint="33"/>
+            <w:tcMar>
+              <w:left w:w="0" w:type="dxa"/>
+              <w:right w:w="28" w:type="dxa"/>
+            </w:tcMar>
             <w:vAlign w:val="center"/>
           </w:tcPr>
           <w:p>
@@ -2274,16 +2313,16 @@
               <w:spacing w:before="10"/>
               <w:ind w:left="-20" w:right="0" w:firstLine="52"/>
               <w:rPr>
-                <w:rFonts w:asciiTheme="minorHAnsi" w:hAnsiTheme="minorHAnsi" w:cstheme="minorHAnsi"/>
-                <w:b/>
-                <w:bCs/>
-                <w:sz w:val="16"/>
-                <w:szCs w:val="16"/>
-              </w:rPr>
-            </w:pPr>
-            <w:r>
-              <w:rPr>
-                <w:rFonts w:asciiTheme="minorHAnsi" w:hAnsiTheme="minorHAnsi" w:cstheme="minorHAnsi"/>
+                <w:rFonts w:ascii="BC Sans" w:hAnsi="BC Sans" w:cstheme="minorHAnsi"/>
+                <w:b/>
+                <w:bCs/>
+                <w:sz w:val="16"/>
+                <w:szCs w:val="16"/>
+              </w:rPr>
+            </w:pPr>
+            <w:r>
+              <w:rPr>
+                <w:rFonts w:ascii="BC Sans" w:hAnsi="BC Sans" w:cstheme="minorHAnsi"/>
                 <w:b/>
                 <w:bCs/>
                 <w:sz w:val="16"/>
@@ -2294,7 +2333,7 @@
             <w:proofErr w:type="spellStart"/>
             <w:r>
               <w:rPr>
-                <w:rFonts w:asciiTheme="minorHAnsi" w:hAnsiTheme="minorHAnsi" w:cstheme="minorHAnsi"/>
+                <w:rFonts w:ascii="BC Sans" w:hAnsi="BC Sans" w:cstheme="minorHAnsi"/>
                 <w:b/>
                 <w:bCs/>
                 <w:sz w:val="16"/>
@@ -2305,7 +2344,7 @@
             <w:proofErr w:type="spellEnd"/>
             <w:r>
               <w:rPr>
-                <w:rFonts w:asciiTheme="minorHAnsi" w:hAnsiTheme="minorHAnsi" w:cstheme="minorHAnsi"/>
+                <w:rFonts w:ascii="BC Sans" w:hAnsi="BC Sans" w:cstheme="minorHAnsi"/>
                 <w:b/>
                 <w:bCs/>
                 <w:sz w:val="16"/>
@@ -2321,6 +2360,10 @@
             <w:tcBorders>
               <w:top w:val="double" w:sz="4" w:space="0" w:color="A5A5A5" w:themeColor="accent3"/>
             </w:tcBorders>
+            <w:tcMar>
+              <w:left w:w="0" w:type="dxa"/>
+              <w:right w:w="28" w:type="dxa"/>
+            </w:tcMar>
             <w:vAlign w:val="center"/>
           </w:tcPr>
           <w:p>
@@ -2329,16 +2372,16 @@
               <w:spacing w:before="10"/>
               <w:ind w:left="-35" w:right="0"/>
               <w:rPr>
-                <w:rFonts w:asciiTheme="minorHAnsi" w:hAnsiTheme="minorHAnsi" w:cstheme="minorHAnsi"/>
-                <w:b/>
-                <w:bCs/>
-                <w:sz w:val="16"/>
-                <w:szCs w:val="16"/>
-              </w:rPr>
-            </w:pPr>
-            <w:r>
-              <w:rPr>
-                <w:rFonts w:asciiTheme="minorHAnsi" w:hAnsiTheme="minorHAnsi" w:cstheme="minorHAnsi"/>
+                <w:rFonts w:ascii="BC Sans" w:hAnsi="BC Sans" w:cstheme="minorHAnsi"/>
+                <w:b/>
+                <w:bCs/>
+                <w:sz w:val="16"/>
+                <w:szCs w:val="16"/>
+              </w:rPr>
+            </w:pPr>
+            <w:r>
+              <w:rPr>
+                <w:rFonts w:ascii="BC Sans" w:hAnsi="BC Sans" w:cstheme="minorHAnsi"/>
                 <w:b/>
                 <w:bCs/>
                 <w:sz w:val="16"/>
@@ -2349,7 +2392,7 @@
             <w:proofErr w:type="spellStart"/>
             <w:r>
               <w:rPr>
-                <w:rFonts w:asciiTheme="minorHAnsi" w:hAnsiTheme="minorHAnsi" w:cstheme="minorHAnsi"/>
+                <w:rFonts w:ascii="BC Sans" w:hAnsi="BC Sans" w:cstheme="minorHAnsi"/>
                 <w:b/>
                 <w:bCs/>
                 <w:sz w:val="16"/>
@@ -2360,7 +2403,7 @@
             <w:proofErr w:type="spellEnd"/>
             <w:r>
               <w:rPr>
-                <w:rFonts w:asciiTheme="minorHAnsi" w:hAnsiTheme="minorHAnsi" w:cstheme="minorHAnsi"/>
+                <w:rFonts w:ascii="BC Sans" w:hAnsi="BC Sans" w:cstheme="minorHAnsi"/>
                 <w:b/>
                 <w:bCs/>
                 <w:sz w:val="16"/>
@@ -2389,20 +2432,20 @@
               <w:ind w:right="0"/>
               <w:jc w:val="left"/>
               <w:rPr>
-                <w:rFonts w:asciiTheme="minorHAnsi" w:hAnsiTheme="minorHAnsi" w:cs="Calibri (Body)"/>
-                <w:b/>
-                <w:bCs/>
-                <w:sz w:val="18"/>
-                <w:szCs w:val="18"/>
-              </w:rPr>
-            </w:pPr>
-            <w:r>
-              <w:rPr>
-                <w:rFonts w:asciiTheme="minorHAnsi" w:hAnsiTheme="minorHAnsi" w:cs="Calibri (Body)"/>
-                <w:b/>
-                <w:bCs/>
-                <w:sz w:val="18"/>
-                <w:szCs w:val="18"/>
+                <w:rFonts w:ascii="BC Sans" w:hAnsi="BC Sans" w:cs="Calibri (Body)"/>
+                <w:b/>
+                <w:bCs/>
+                <w:sz w:val="16"/>
+                <w:szCs w:val="16"/>
+              </w:rPr>
+            </w:pPr>
+            <w:r>
+              <w:rPr>
+                <w:rFonts w:ascii="BC Sans" w:hAnsi="BC Sans" w:cs="Calibri (Body)"/>
+                <w:b/>
+                <w:bCs/>
+                <w:sz w:val="16"/>
+                <w:szCs w:val="16"/>
               </w:rPr>
               <w:t>{$r1.portfolio_name}</w:t>
             </w:r>
@@ -2430,10 +2473,10 @@
               <w:ind w:right="-4"/>
               <w:jc w:val="center"/>
               <w:rPr>
-                <w:rFonts w:asciiTheme="minorHAnsi" w:hAnsiTheme="minorHAnsi" w:cstheme="minorHAnsi"/>
-                <w:b/>
-                <w:sz w:val="18"/>
-                <w:szCs w:val="18"/>
+                <w:rFonts w:ascii="BC Sans" w:hAnsi="BC Sans" w:cstheme="minorHAnsi"/>
+                <w:b/>
+                <w:sz w:val="16"/>
+                <w:szCs w:val="16"/>
               </w:rPr>
             </w:pPr>
           </w:p>
@@ -2453,10 +2496,10 @@
               <w:ind w:right="-4"/>
               <w:jc w:val="center"/>
               <w:rPr>
-                <w:rFonts w:asciiTheme="minorHAnsi" w:hAnsiTheme="minorHAnsi" w:cstheme="minorHAnsi"/>
-                <w:b/>
-                <w:sz w:val="18"/>
-                <w:szCs w:val="18"/>
+                <w:rFonts w:ascii="BC Sans" w:hAnsi="BC Sans" w:cstheme="minorHAnsi"/>
+                <w:b/>
+                <w:sz w:val="16"/>
+                <w:szCs w:val="16"/>
               </w:rPr>
             </w:pPr>
           </w:p>
@@ -2475,10 +2518,10 @@
               <w:ind w:right="-4"/>
               <w:jc w:val="center"/>
               <w:rPr>
-                <w:rFonts w:asciiTheme="minorHAnsi" w:hAnsiTheme="minorHAnsi" w:cstheme="minorHAnsi"/>
-                <w:b/>
-                <w:sz w:val="18"/>
-                <w:szCs w:val="18"/>
+                <w:rFonts w:ascii="BC Sans" w:hAnsi="BC Sans" w:cstheme="minorHAnsi"/>
+                <w:b/>
+                <w:sz w:val="16"/>
+                <w:szCs w:val="16"/>
               </w:rPr>
             </w:pPr>
           </w:p>
@@ -2498,10 +2541,10 @@
               <w:ind w:left="-20" w:right="-102" w:firstLine="52"/>
               <w:jc w:val="center"/>
               <w:rPr>
-                <w:rFonts w:asciiTheme="minorHAnsi" w:hAnsiTheme="minorHAnsi" w:cstheme="minorHAnsi"/>
-                <w:b/>
-                <w:sz w:val="18"/>
-                <w:szCs w:val="18"/>
+                <w:rFonts w:ascii="BC Sans" w:hAnsi="BC Sans" w:cstheme="minorHAnsi"/>
+                <w:b/>
+                <w:sz w:val="16"/>
+                <w:szCs w:val="16"/>
               </w:rPr>
             </w:pPr>
           </w:p>
@@ -2520,10 +2563,10 @@
               <w:ind w:left="-20" w:right="-102" w:firstLine="52"/>
               <w:jc w:val="center"/>
               <w:rPr>
-                <w:rFonts w:asciiTheme="minorHAnsi" w:hAnsiTheme="minorHAnsi" w:cstheme="minorHAnsi"/>
-                <w:b/>
-                <w:sz w:val="18"/>
-                <w:szCs w:val="18"/>
+                <w:rFonts w:ascii="BC Sans" w:hAnsi="BC Sans" w:cstheme="minorHAnsi"/>
+                <w:b/>
+                <w:sz w:val="16"/>
+                <w:szCs w:val="16"/>
               </w:rPr>
             </w:pPr>
           </w:p>
@@ -2543,10 +2586,10 @@
               <w:ind w:left="-20" w:right="-102" w:firstLine="52"/>
               <w:jc w:val="center"/>
               <w:rPr>
-                <w:rFonts w:asciiTheme="minorHAnsi" w:hAnsiTheme="minorHAnsi" w:cstheme="minorHAnsi"/>
-                <w:b/>
-                <w:sz w:val="18"/>
-                <w:szCs w:val="18"/>
+                <w:rFonts w:ascii="BC Sans" w:hAnsi="BC Sans" w:cstheme="minorHAnsi"/>
+                <w:b/>
+                <w:sz w:val="16"/>
+                <w:szCs w:val="16"/>
               </w:rPr>
             </w:pPr>
           </w:p>
@@ -2565,10 +2608,10 @@
               <w:ind w:left="-20" w:right="-102" w:firstLine="52"/>
               <w:jc w:val="center"/>
               <w:rPr>
-                <w:rFonts w:asciiTheme="minorHAnsi" w:hAnsiTheme="minorHAnsi" w:cstheme="minorHAnsi"/>
-                <w:b/>
-                <w:sz w:val="18"/>
-                <w:szCs w:val="18"/>
+                <w:rFonts w:ascii="BC Sans" w:hAnsi="BC Sans" w:cstheme="minorHAnsi"/>
+                <w:b/>
+                <w:sz w:val="16"/>
+                <w:szCs w:val="16"/>
               </w:rPr>
             </w:pPr>
           </w:p>
@@ -2588,10 +2631,10 @@
               <w:ind w:left="-20" w:right="-102" w:firstLine="52"/>
               <w:jc w:val="center"/>
               <w:rPr>
-                <w:rFonts w:asciiTheme="minorHAnsi" w:hAnsiTheme="minorHAnsi" w:cstheme="minorHAnsi"/>
-                <w:b/>
-                <w:sz w:val="18"/>
-                <w:szCs w:val="18"/>
+                <w:rFonts w:ascii="BC Sans" w:hAnsi="BC Sans" w:cstheme="minorHAnsi"/>
+                <w:b/>
+                <w:sz w:val="16"/>
+                <w:szCs w:val="16"/>
               </w:rPr>
             </w:pPr>
           </w:p>
@@ -2610,10 +2653,10 @@
               <w:ind w:left="-20" w:right="-102" w:firstLine="52"/>
               <w:jc w:val="center"/>
               <w:rPr>
-                <w:rFonts w:asciiTheme="minorHAnsi" w:hAnsiTheme="minorHAnsi" w:cstheme="minorHAnsi"/>
-                <w:b/>
-                <w:sz w:val="18"/>
-                <w:szCs w:val="18"/>
+                <w:rFonts w:ascii="BC Sans" w:hAnsi="BC Sans" w:cstheme="minorHAnsi"/>
+                <w:b/>
+                <w:sz w:val="16"/>
+                <w:szCs w:val="16"/>
               </w:rPr>
             </w:pPr>
           </w:p>
@@ -2633,10 +2676,10 @@
               <w:ind w:left="-20" w:right="-102" w:firstLine="52"/>
               <w:jc w:val="center"/>
               <w:rPr>
-                <w:rFonts w:asciiTheme="minorHAnsi" w:hAnsiTheme="minorHAnsi" w:cstheme="minorHAnsi"/>
-                <w:b/>
-                <w:sz w:val="18"/>
-                <w:szCs w:val="18"/>
+                <w:rFonts w:ascii="BC Sans" w:hAnsi="BC Sans" w:cstheme="minorHAnsi"/>
+                <w:b/>
+                <w:sz w:val="16"/>
+                <w:szCs w:val="16"/>
               </w:rPr>
             </w:pPr>
           </w:p>
@@ -2655,10 +2698,10 @@
               <w:ind w:left="-35" w:right="0"/>
               <w:jc w:val="center"/>
               <w:rPr>
-                <w:rFonts w:asciiTheme="minorHAnsi" w:hAnsiTheme="minorHAnsi" w:cstheme="minorHAnsi"/>
-                <w:b/>
-                <w:sz w:val="18"/>
-                <w:szCs w:val="18"/>
+                <w:rFonts w:ascii="BC Sans" w:hAnsi="BC Sans" w:cstheme="minorHAnsi"/>
+                <w:b/>
+                <w:sz w:val="16"/>
+                <w:szCs w:val="16"/>
               </w:rPr>
             </w:pPr>
           </w:p>
@@ -2677,6 +2720,10 @@
             <w:tcBorders>
               <w:top w:val="double" w:sz="4" w:space="0" w:color="auto"/>
             </w:tcBorders>
+            <w:tcMar>
+              <w:left w:w="0" w:type="dxa"/>
+              <w:right w:w="28" w:type="dxa"/>
+            </w:tcMar>
             <w:vAlign w:val="center"/>
           </w:tcPr>
           <w:p>
@@ -2685,7 +2732,42 @@
               <w:spacing w:before="10"/>
               <w:ind w:right="138"/>
               <w:rPr>
-                <w:rFonts w:asciiTheme="minorHAnsi" w:hAnsiTheme="minorHAnsi" w:cstheme="minorHAnsi"/>
+                <w:rFonts w:ascii="BC Sans" w:hAnsi="BC Sans" w:cstheme="minorHAnsi"/>
+                <w:b/>
+                <w:sz w:val="16"/>
+                <w:szCs w:val="16"/>
+              </w:rPr>
+            </w:pPr>
+            <w:r>
+              <w:rPr>
+                <w:rFonts w:ascii="BC Sans" w:hAnsi="BC Sans" w:cstheme="minorHAnsi"/>
+                <w:b/>
+                <w:sz w:val="16"/>
+                <w:szCs w:val="16"/>
+              </w:rPr>
+              <w:t>TOTAL:</w:t>
+            </w:r>
+          </w:p>
+        </w:tc>
+        <w:tc>
+          <w:tcPr>
+            <w:tcW w:w="1559" w:type="dxa"/>
+            <w:tcBorders>
+              <w:top w:val="double" w:sz="4" w:space="0" w:color="auto"/>
+            </w:tcBorders>
+            <w:tcMar>
+              <w:left w:w="0" w:type="dxa"/>
+              <w:right w:w="28" w:type="dxa"/>
+            </w:tcMar>
+            <w:vAlign w:val="center"/>
+          </w:tcPr>
+          <w:p>
+            <w:pPr>
+              <w:pStyle w:val="TableParagraph"/>
+              <w:spacing w:before="10"/>
+              <w:ind w:right="76"/>
+              <w:rPr>
+                <w:rFonts w:ascii="BC Sans" w:hAnsi="BC Sans" w:cs="Calibri (Body)"/>
                 <w:b/>
                 <w:sz w:val="15"/>
                 <w:szCs w:val="15"/>
@@ -2693,558 +2775,523 @@
             </w:pPr>
             <w:r>
               <w:rPr>
-                <w:rFonts w:asciiTheme="minorHAnsi" w:hAnsiTheme="minorHAnsi" w:cstheme="minorHAnsi"/>
+                <w:rFonts w:ascii="BC Sans" w:hAnsi="BC Sans" w:cs="Calibri (Body)"/>
                 <w:b/>
                 <w:sz w:val="15"/>
                 <w:szCs w:val="15"/>
               </w:rPr>
-              <w:t>TOTAL:</w:t>
-            </w:r>
-          </w:p>
-        </w:tc>
-        <w:tc>
-          <w:tcPr>
-            <w:tcW w:w="1559" w:type="dxa"/>
-            <w:tcBorders>
-              <w:top w:val="double" w:sz="4" w:space="0" w:color="auto"/>
-            </w:tcBorders>
-            <w:vAlign w:val="center"/>
-          </w:tcPr>
-          <w:p>
-            <w:pPr>
-              <w:pStyle w:val="TableParagraph"/>
-              <w:spacing w:before="10"/>
-              <w:ind w:right="76"/>
-              <w:rPr>
-                <w:rFonts w:asciiTheme="minorHAnsi" w:hAnsiTheme="minorHAnsi" w:cs="Calibri (Body)"/>
-                <w:b/>
-                <w:color w:val="000000" w:themeColor="text1"/>
+              <w:t>{$</w:t>
+            </w:r>
+            <w:proofErr w:type="spellStart"/>
+            <w:r>
+              <w:rPr>
+                <w:rFonts w:ascii="BC Sans" w:hAnsi="BC Sans" w:cs="Calibri (Body)"/>
+                <w:b/>
                 <w:sz w:val="15"/>
                 <w:szCs w:val="15"/>
               </w:rPr>
-            </w:pPr>
-            <w:r>
-              <w:rPr>
-                <w:rFonts w:asciiTheme="minorHAnsi" w:hAnsiTheme="minorHAnsi" w:cs="Calibri (Body)"/>
-                <w:b/>
-                <w:color w:val="000000" w:themeColor="text1"/>
+              <w:t>gt.total_recoveries_sum</w:t>
+            </w:r>
+            <w:proofErr w:type="spellEnd"/>
+            <w:r>
+              <w:rPr>
+                <w:rFonts w:ascii="BC Sans" w:hAnsi="BC Sans" w:cs="Calibri (Body)"/>
+                <w:b/>
                 <w:sz w:val="15"/>
                 <w:szCs w:val="15"/>
               </w:rPr>
-              <w:t>{$</w:t>
-            </w:r>
-            <w:proofErr w:type="spellStart"/>
-            <w:r>
-              <w:rPr>
-                <w:rFonts w:asciiTheme="minorHAnsi" w:hAnsiTheme="minorHAnsi" w:cs="Calibri (Body)"/>
-                <w:b/>
-                <w:color w:val="000000" w:themeColor="text1"/>
+              <w:t>}</w:t>
+            </w:r>
+          </w:p>
+        </w:tc>
+        <w:tc>
+          <w:tcPr>
+            <w:tcW w:w="1418" w:type="dxa"/>
+            <w:tcBorders>
+              <w:top w:val="double" w:sz="4" w:space="0" w:color="auto"/>
+            </w:tcBorders>
+            <w:tcMar>
+              <w:left w:w="0" w:type="dxa"/>
+              <w:right w:w="28" w:type="dxa"/>
+            </w:tcMar>
+            <w:vAlign w:val="center"/>
+          </w:tcPr>
+          <w:p>
+            <w:pPr>
+              <w:pStyle w:val="TableParagraph"/>
+              <w:spacing w:before="10"/>
+              <w:ind w:right="76"/>
+              <w:rPr>
+                <w:rFonts w:ascii="BC Sans" w:hAnsi="BC Sans" w:cs="Calibri (Body)"/>
+                <w:b/>
                 <w:sz w:val="15"/>
                 <w:szCs w:val="15"/>
               </w:rPr>
-              <w:t>gt.total_recoveries_sum</w:t>
-            </w:r>
-            <w:proofErr w:type="spellEnd"/>
-            <w:r>
-              <w:rPr>
-                <w:rFonts w:asciiTheme="minorHAnsi" w:hAnsiTheme="minorHAnsi" w:cs="Calibri (Body)"/>
-                <w:b/>
-                <w:color w:val="000000" w:themeColor="text1"/>
+            </w:pPr>
+            <w:r>
+              <w:rPr>
+                <w:rFonts w:ascii="BC Sans" w:hAnsi="BC Sans" w:cs="Calibri (Body)"/>
+                <w:b/>
                 <w:sz w:val="15"/>
                 <w:szCs w:val="15"/>
               </w:rPr>
-              <w:t>}</w:t>
-            </w:r>
-          </w:p>
-        </w:tc>
-        <w:tc>
-          <w:tcPr>
-            <w:tcW w:w="1418" w:type="dxa"/>
-            <w:tcBorders>
-              <w:top w:val="double" w:sz="4" w:space="0" w:color="auto"/>
-            </w:tcBorders>
-            <w:vAlign w:val="center"/>
-          </w:tcPr>
-          <w:p>
-            <w:pPr>
-              <w:pStyle w:val="TableParagraph"/>
-              <w:spacing w:before="10"/>
-              <w:ind w:right="76"/>
-              <w:rPr>
-                <w:rFonts w:asciiTheme="minorHAnsi" w:hAnsiTheme="minorHAnsi" w:cs="Calibri (Body)"/>
-                <w:b/>
-                <w:color w:val="000000" w:themeColor="text1"/>
+              <w:t>{$</w:t>
+            </w:r>
+            <w:proofErr w:type="spellStart"/>
+            <w:r>
+              <w:rPr>
+                <w:rFonts w:ascii="BC Sans" w:hAnsi="BC Sans" w:cs="Calibri (Body)"/>
+                <w:b/>
                 <w:sz w:val="15"/>
                 <w:szCs w:val="15"/>
               </w:rPr>
-            </w:pPr>
-            <w:r>
-              <w:rPr>
-                <w:rFonts w:asciiTheme="minorHAnsi" w:hAnsiTheme="minorHAnsi" w:cs="Calibri (Body)"/>
-                <w:b/>
-                <w:color w:val="000000" w:themeColor="text1"/>
+              <w:t>gt.consulting_fees_sum</w:t>
+            </w:r>
+            <w:proofErr w:type="spellEnd"/>
+            <w:r>
+              <w:rPr>
+                <w:rFonts w:ascii="BC Sans" w:hAnsi="BC Sans" w:cs="Calibri (Body)"/>
+                <w:b/>
                 <w:sz w:val="15"/>
                 <w:szCs w:val="15"/>
               </w:rPr>
-              <w:t>{$</w:t>
-            </w:r>
-            <w:proofErr w:type="spellStart"/>
-            <w:r>
-              <w:rPr>
-                <w:rFonts w:asciiTheme="minorHAnsi" w:hAnsiTheme="minorHAnsi" w:cs="Calibri (Body)"/>
-                <w:b/>
-                <w:color w:val="000000" w:themeColor="text1"/>
+              <w:t>}</w:t>
+            </w:r>
+          </w:p>
+        </w:tc>
+        <w:tc>
+          <w:tcPr>
+            <w:tcW w:w="1276" w:type="dxa"/>
+            <w:tcBorders>
+              <w:top w:val="double" w:sz="4" w:space="0" w:color="auto"/>
+            </w:tcBorders>
+            <w:tcMar>
+              <w:left w:w="0" w:type="dxa"/>
+              <w:right w:w="28" w:type="dxa"/>
+            </w:tcMar>
+            <w:vAlign w:val="center"/>
+          </w:tcPr>
+          <w:p>
+            <w:pPr>
+              <w:pStyle w:val="TableParagraph"/>
+              <w:spacing w:before="10"/>
+              <w:ind w:left="-20" w:right="76" w:hanging="13"/>
+              <w:rPr>
+                <w:rFonts w:ascii="BC Sans" w:hAnsi="BC Sans" w:cs="Calibri (Body)"/>
+                <w:b/>
                 <w:sz w:val="15"/>
                 <w:szCs w:val="15"/>
               </w:rPr>
-              <w:t>gt.consulting_fees_sum</w:t>
-            </w:r>
-            <w:proofErr w:type="spellEnd"/>
-            <w:r>
-              <w:rPr>
-                <w:rFonts w:asciiTheme="minorHAnsi" w:hAnsiTheme="minorHAnsi" w:cs="Calibri (Body)"/>
-                <w:b/>
-                <w:color w:val="000000" w:themeColor="text1"/>
+            </w:pPr>
+            <w:r>
+              <w:rPr>
+                <w:rFonts w:ascii="BC Sans" w:hAnsi="BC Sans" w:cs="Calibri (Body)"/>
+                <w:b/>
                 <w:sz w:val="15"/>
                 <w:szCs w:val="15"/>
               </w:rPr>
-              <w:t>}</w:t>
-            </w:r>
-          </w:p>
-        </w:tc>
-        <w:tc>
-          <w:tcPr>
-            <w:tcW w:w="1276" w:type="dxa"/>
-            <w:tcBorders>
-              <w:top w:val="double" w:sz="4" w:space="0" w:color="auto"/>
-            </w:tcBorders>
-            <w:vAlign w:val="center"/>
-          </w:tcPr>
-          <w:p>
-            <w:pPr>
-              <w:pStyle w:val="TableParagraph"/>
-              <w:spacing w:before="10"/>
-              <w:ind w:left="-20" w:right="76" w:hanging="13"/>
-              <w:rPr>
-                <w:rFonts w:asciiTheme="minorHAnsi" w:hAnsiTheme="minorHAnsi" w:cs="Calibri (Body)"/>
-                <w:b/>
-                <w:color w:val="000000" w:themeColor="text1"/>
+              <w:t>{$</w:t>
+            </w:r>
+            <w:proofErr w:type="spellStart"/>
+            <w:r>
+              <w:rPr>
+                <w:rFonts w:ascii="BC Sans" w:hAnsi="BC Sans" w:cs="Calibri (Body)"/>
+                <w:b/>
                 <w:sz w:val="15"/>
                 <w:szCs w:val="15"/>
               </w:rPr>
-            </w:pPr>
-            <w:r>
-              <w:rPr>
-                <w:rFonts w:asciiTheme="minorHAnsi" w:hAnsiTheme="minorHAnsi" w:cs="Calibri (Body)"/>
-                <w:b/>
-                <w:color w:val="000000" w:themeColor="text1"/>
+              <w:t>gt.consulting_expenses_sum</w:t>
+            </w:r>
+            <w:proofErr w:type="spellEnd"/>
+            <w:r>
+              <w:rPr>
+                <w:rFonts w:ascii="BC Sans" w:hAnsi="BC Sans" w:cs="Calibri (Body)"/>
+                <w:b/>
                 <w:sz w:val="15"/>
                 <w:szCs w:val="15"/>
               </w:rPr>
-              <w:t>{$</w:t>
-            </w:r>
-            <w:proofErr w:type="spellStart"/>
-            <w:r>
-              <w:rPr>
-                <w:rFonts w:asciiTheme="minorHAnsi" w:hAnsiTheme="minorHAnsi" w:cs="Calibri (Body)"/>
-                <w:b/>
-                <w:color w:val="000000" w:themeColor="text1"/>
+              <w:t>}</w:t>
+            </w:r>
+          </w:p>
+        </w:tc>
+        <w:tc>
+          <w:tcPr>
+            <w:tcW w:w="1559" w:type="dxa"/>
+            <w:tcBorders>
+              <w:top w:val="double" w:sz="4" w:space="0" w:color="auto"/>
+            </w:tcBorders>
+            <w:tcMar>
+              <w:left w:w="0" w:type="dxa"/>
+              <w:right w:w="28" w:type="dxa"/>
+            </w:tcMar>
+            <w:vAlign w:val="center"/>
+          </w:tcPr>
+          <w:p>
+            <w:pPr>
+              <w:pStyle w:val="TableParagraph"/>
+              <w:spacing w:before="10"/>
+              <w:ind w:left="-20" w:right="76" w:firstLine="52"/>
+              <w:rPr>
+                <w:rFonts w:ascii="BC Sans" w:hAnsi="BC Sans" w:cs="Calibri (Body)"/>
+                <w:b/>
                 <w:sz w:val="15"/>
                 <w:szCs w:val="15"/>
               </w:rPr>
-              <w:t>gt.consulting_expenses_sum</w:t>
-            </w:r>
-            <w:proofErr w:type="spellEnd"/>
-            <w:r>
-              <w:rPr>
-                <w:rFonts w:asciiTheme="minorHAnsi" w:hAnsiTheme="minorHAnsi" w:cs="Calibri (Body)"/>
-                <w:b/>
-                <w:color w:val="000000" w:themeColor="text1"/>
+            </w:pPr>
+            <w:r>
+              <w:rPr>
+                <w:rFonts w:ascii="BC Sans" w:hAnsi="BC Sans" w:cs="Calibri (Body)"/>
+                <w:b/>
                 <w:sz w:val="15"/>
                 <w:szCs w:val="15"/>
               </w:rPr>
-              <w:t>}</w:t>
-            </w:r>
-          </w:p>
-        </w:tc>
-        <w:tc>
-          <w:tcPr>
-            <w:tcW w:w="1559" w:type="dxa"/>
-            <w:tcBorders>
-              <w:top w:val="double" w:sz="4" w:space="0" w:color="auto"/>
-            </w:tcBorders>
-            <w:vAlign w:val="center"/>
-          </w:tcPr>
-          <w:p>
-            <w:pPr>
-              <w:pStyle w:val="TableParagraph"/>
-              <w:spacing w:before="10"/>
-              <w:ind w:left="-20" w:right="76" w:firstLine="52"/>
-              <w:rPr>
-                <w:rFonts w:asciiTheme="minorHAnsi" w:hAnsiTheme="minorHAnsi" w:cs="Calibri (Body)"/>
-                <w:b/>
-                <w:color w:val="000000" w:themeColor="text1"/>
+              <w:t>{$</w:t>
+            </w:r>
+            <w:proofErr w:type="spellStart"/>
+            <w:r>
+              <w:rPr>
+                <w:rFonts w:ascii="BC Sans" w:hAnsi="BC Sans" w:cs="Calibri (Body)"/>
+                <w:b/>
                 <w:sz w:val="15"/>
                 <w:szCs w:val="15"/>
               </w:rPr>
-            </w:pPr>
-            <w:r>
-              <w:rPr>
-                <w:rFonts w:asciiTheme="minorHAnsi" w:hAnsiTheme="minorHAnsi" w:cs="Calibri (Body)"/>
-                <w:b/>
-                <w:color w:val="000000" w:themeColor="text1"/>
+              <w:t>gt.operational_contracts_fees_sum</w:t>
+            </w:r>
+            <w:proofErr w:type="spellEnd"/>
+            <w:r>
+              <w:rPr>
+                <w:rFonts w:ascii="BC Sans" w:hAnsi="BC Sans" w:cs="Calibri (Body)"/>
+                <w:b/>
                 <w:sz w:val="15"/>
                 <w:szCs w:val="15"/>
               </w:rPr>
-              <w:t>{$</w:t>
-            </w:r>
-            <w:proofErr w:type="spellStart"/>
-            <w:r>
-              <w:rPr>
-                <w:rFonts w:asciiTheme="minorHAnsi" w:hAnsiTheme="minorHAnsi" w:cs="Calibri (Body)"/>
-                <w:b/>
-                <w:color w:val="000000" w:themeColor="text1"/>
+              <w:t>}</w:t>
+            </w:r>
+          </w:p>
+        </w:tc>
+        <w:tc>
+          <w:tcPr>
+            <w:tcW w:w="1417" w:type="dxa"/>
+            <w:tcBorders>
+              <w:top w:val="double" w:sz="4" w:space="0" w:color="auto"/>
+            </w:tcBorders>
+            <w:tcMar>
+              <w:left w:w="0" w:type="dxa"/>
+              <w:right w:w="28" w:type="dxa"/>
+            </w:tcMar>
+            <w:vAlign w:val="center"/>
+          </w:tcPr>
+          <w:p>
+            <w:pPr>
+              <w:pStyle w:val="TableParagraph"/>
+              <w:spacing w:before="10"/>
+              <w:ind w:left="-20" w:right="76" w:firstLine="52"/>
+              <w:rPr>
+                <w:rFonts w:ascii="BC Sans" w:hAnsi="BC Sans" w:cs="Calibri (Body)"/>
+                <w:b/>
                 <w:sz w:val="15"/>
                 <w:szCs w:val="15"/>
               </w:rPr>
-              <w:t>gt.operational_contracts_fees_sum</w:t>
-            </w:r>
-            <w:proofErr w:type="spellEnd"/>
-            <w:r>
-              <w:rPr>
-                <w:rFonts w:asciiTheme="minorHAnsi" w:hAnsiTheme="minorHAnsi" w:cs="Calibri (Body)"/>
-                <w:b/>
-                <w:color w:val="000000" w:themeColor="text1"/>
+            </w:pPr>
+            <w:r>
+              <w:rPr>
+                <w:rFonts w:ascii="BC Sans" w:hAnsi="BC Sans" w:cs="Calibri (Body)"/>
+                <w:b/>
                 <w:sz w:val="15"/>
                 <w:szCs w:val="15"/>
               </w:rPr>
-              <w:t>}</w:t>
-            </w:r>
-          </w:p>
-        </w:tc>
-        <w:tc>
-          <w:tcPr>
-            <w:tcW w:w="1417" w:type="dxa"/>
-            <w:tcBorders>
-              <w:top w:val="double" w:sz="4" w:space="0" w:color="auto"/>
-            </w:tcBorders>
-            <w:vAlign w:val="center"/>
-          </w:tcPr>
-          <w:p>
-            <w:pPr>
-              <w:pStyle w:val="TableParagraph"/>
-              <w:spacing w:before="10"/>
-              <w:ind w:left="-20" w:right="76" w:firstLine="52"/>
-              <w:rPr>
-                <w:rFonts w:asciiTheme="minorHAnsi" w:hAnsiTheme="minorHAnsi" w:cs="Calibri (Body)"/>
-                <w:b/>
-                <w:color w:val="000000" w:themeColor="text1"/>
+              <w:t>{$</w:t>
+            </w:r>
+            <w:proofErr w:type="spellStart"/>
+            <w:r>
+              <w:rPr>
+                <w:rFonts w:ascii="BC Sans" w:hAnsi="BC Sans" w:cs="Calibri (Body)"/>
+                <w:b/>
                 <w:sz w:val="15"/>
                 <w:szCs w:val="15"/>
               </w:rPr>
-            </w:pPr>
-            <w:r>
-              <w:rPr>
-                <w:rFonts w:asciiTheme="minorHAnsi" w:hAnsiTheme="minorHAnsi" w:cs="Calibri (Body)"/>
-                <w:b/>
-                <w:color w:val="000000" w:themeColor="text1"/>
+              <w:t>gt.operational_contracts_expenses_sum</w:t>
+            </w:r>
+            <w:proofErr w:type="spellEnd"/>
+            <w:r>
+              <w:rPr>
+                <w:rFonts w:ascii="BC Sans" w:hAnsi="BC Sans" w:cs="Calibri (Body)"/>
+                <w:b/>
                 <w:sz w:val="15"/>
                 <w:szCs w:val="15"/>
               </w:rPr>
-              <w:t>{$</w:t>
-            </w:r>
-            <w:proofErr w:type="spellStart"/>
-            <w:r>
-              <w:rPr>
-                <w:rFonts w:asciiTheme="minorHAnsi" w:hAnsiTheme="minorHAnsi" w:cs="Calibri (Body)"/>
-                <w:b/>
-                <w:color w:val="000000" w:themeColor="text1"/>
+              <w:t>}</w:t>
+            </w:r>
+          </w:p>
+        </w:tc>
+        <w:tc>
+          <w:tcPr>
+            <w:tcW w:w="1134" w:type="dxa"/>
+            <w:tcBorders>
+              <w:top w:val="double" w:sz="4" w:space="0" w:color="auto"/>
+            </w:tcBorders>
+            <w:tcMar>
+              <w:left w:w="0" w:type="dxa"/>
+              <w:right w:w="28" w:type="dxa"/>
+            </w:tcMar>
+            <w:vAlign w:val="center"/>
+          </w:tcPr>
+          <w:p>
+            <w:pPr>
+              <w:pStyle w:val="TableParagraph"/>
+              <w:spacing w:before="10"/>
+              <w:ind w:left="-20" w:right="76" w:firstLine="52"/>
+              <w:rPr>
+                <w:rFonts w:ascii="BC Sans" w:hAnsi="BC Sans" w:cs="Calibri (Body)"/>
+                <w:b/>
                 <w:sz w:val="15"/>
                 <w:szCs w:val="15"/>
               </w:rPr>
-              <w:t>gt.operational_contracts_expenses_sum</w:t>
-            </w:r>
-            <w:proofErr w:type="spellEnd"/>
-            <w:r>
-              <w:rPr>
-                <w:rFonts w:asciiTheme="minorHAnsi" w:hAnsiTheme="minorHAnsi" w:cs="Calibri (Body)"/>
-                <w:b/>
-                <w:color w:val="000000" w:themeColor="text1"/>
+            </w:pPr>
+            <w:r>
+              <w:rPr>
+                <w:rFonts w:ascii="BC Sans" w:hAnsi="BC Sans" w:cs="Calibri (Body)"/>
+                <w:b/>
                 <w:sz w:val="15"/>
                 <w:szCs w:val="15"/>
               </w:rPr>
-              <w:t>}</w:t>
-            </w:r>
-          </w:p>
-        </w:tc>
-        <w:tc>
-          <w:tcPr>
-            <w:tcW w:w="1134" w:type="dxa"/>
-            <w:tcBorders>
-              <w:top w:val="double" w:sz="4" w:space="0" w:color="auto"/>
-            </w:tcBorders>
-            <w:vAlign w:val="center"/>
-          </w:tcPr>
-          <w:p>
-            <w:pPr>
-              <w:pStyle w:val="TableParagraph"/>
-              <w:spacing w:before="10"/>
-              <w:ind w:left="-20" w:right="76" w:firstLine="52"/>
-              <w:rPr>
-                <w:rFonts w:asciiTheme="minorHAnsi" w:hAnsiTheme="minorHAnsi" w:cs="Calibri (Body)"/>
-                <w:b/>
-                <w:color w:val="000000" w:themeColor="text1"/>
+              <w:t>{$</w:t>
+            </w:r>
+            <w:proofErr w:type="spellStart"/>
+            <w:r>
+              <w:rPr>
+                <w:rFonts w:ascii="BC Sans" w:hAnsi="BC Sans" w:cs="Calibri (Body)"/>
+                <w:b/>
                 <w:sz w:val="15"/>
                 <w:szCs w:val="15"/>
               </w:rPr>
-            </w:pPr>
-            <w:r>
-              <w:rPr>
-                <w:rFonts w:asciiTheme="minorHAnsi" w:hAnsiTheme="minorHAnsi" w:cs="Calibri (Body)"/>
-                <w:b/>
-                <w:color w:val="000000" w:themeColor="text1"/>
+              <w:t>gt.i_expenses_sum</w:t>
+            </w:r>
+            <w:proofErr w:type="spellEnd"/>
+            <w:r>
+              <w:rPr>
+                <w:rFonts w:ascii="BC Sans" w:hAnsi="BC Sans" w:cs="Calibri (Body)"/>
+                <w:b/>
                 <w:sz w:val="15"/>
                 <w:szCs w:val="15"/>
               </w:rPr>
-              <w:t>{$</w:t>
-            </w:r>
-            <w:proofErr w:type="spellStart"/>
-            <w:r>
-              <w:rPr>
-                <w:rFonts w:asciiTheme="minorHAnsi" w:hAnsiTheme="minorHAnsi" w:cs="Calibri (Body)"/>
-                <w:b/>
-                <w:color w:val="000000" w:themeColor="text1"/>
+              <w:t>}</w:t>
+            </w:r>
+          </w:p>
+        </w:tc>
+        <w:tc>
+          <w:tcPr>
+            <w:tcW w:w="1560" w:type="dxa"/>
+            <w:tcBorders>
+              <w:top w:val="double" w:sz="4" w:space="0" w:color="auto"/>
+            </w:tcBorders>
+            <w:tcMar>
+              <w:left w:w="0" w:type="dxa"/>
+              <w:right w:w="28" w:type="dxa"/>
+            </w:tcMar>
+            <w:vAlign w:val="center"/>
+          </w:tcPr>
+          <w:p>
+            <w:pPr>
+              <w:pStyle w:val="TableParagraph"/>
+              <w:spacing w:before="10"/>
+              <w:ind w:left="-20" w:right="76" w:firstLine="52"/>
+              <w:rPr>
+                <w:rFonts w:ascii="BC Sans" w:hAnsi="BC Sans" w:cs="Calibri (Body)"/>
+                <w:b/>
                 <w:sz w:val="15"/>
                 <w:szCs w:val="15"/>
               </w:rPr>
-              <w:t>gt.i_expenses_sum</w:t>
-            </w:r>
-            <w:proofErr w:type="spellEnd"/>
-            <w:r>
-              <w:rPr>
-                <w:rFonts w:asciiTheme="minorHAnsi" w:hAnsiTheme="minorHAnsi" w:cs="Calibri (Body)"/>
-                <w:b/>
-                <w:color w:val="000000" w:themeColor="text1"/>
+            </w:pPr>
+            <w:r>
+              <w:rPr>
+                <w:rFonts w:ascii="BC Sans" w:hAnsi="BC Sans" w:cs="Calibri (Body)"/>
+                <w:b/>
                 <w:sz w:val="15"/>
                 <w:szCs w:val="15"/>
               </w:rPr>
-              <w:t>}</w:t>
-            </w:r>
-          </w:p>
-        </w:tc>
-        <w:tc>
-          <w:tcPr>
-            <w:tcW w:w="1560" w:type="dxa"/>
-            <w:tcBorders>
-              <w:top w:val="double" w:sz="4" w:space="0" w:color="auto"/>
-            </w:tcBorders>
-            <w:vAlign w:val="center"/>
-          </w:tcPr>
-          <w:p>
-            <w:pPr>
-              <w:pStyle w:val="TableParagraph"/>
-              <w:spacing w:before="10"/>
-              <w:ind w:left="-20" w:right="76" w:firstLine="52"/>
-              <w:rPr>
-                <w:rFonts w:asciiTheme="minorHAnsi" w:hAnsiTheme="minorHAnsi" w:cs="Calibri (Body)"/>
-                <w:b/>
-                <w:color w:val="000000" w:themeColor="text1"/>
+              <w:t>{$</w:t>
+            </w:r>
+            <w:proofErr w:type="spellStart"/>
+            <w:r>
+              <w:rPr>
+                <w:rFonts w:ascii="BC Sans" w:hAnsi="BC Sans" w:cs="Calibri (Body)"/>
+                <w:b/>
                 <w:sz w:val="15"/>
                 <w:szCs w:val="15"/>
               </w:rPr>
-            </w:pPr>
-            <w:r>
-              <w:rPr>
-                <w:rFonts w:asciiTheme="minorHAnsi" w:hAnsiTheme="minorHAnsi" w:cs="Calibri (Body)"/>
-                <w:b/>
-                <w:color w:val="000000" w:themeColor="text1"/>
+              <w:t>gt.salary_costs_sum</w:t>
+            </w:r>
+            <w:proofErr w:type="spellEnd"/>
+            <w:r>
+              <w:rPr>
+                <w:rFonts w:ascii="BC Sans" w:hAnsi="BC Sans" w:cs="Calibri (Body)"/>
+                <w:b/>
                 <w:sz w:val="15"/>
                 <w:szCs w:val="15"/>
               </w:rPr>
-              <w:t>{$</w:t>
-            </w:r>
-            <w:proofErr w:type="spellStart"/>
-            <w:r>
-              <w:rPr>
-                <w:rFonts w:asciiTheme="minorHAnsi" w:hAnsiTheme="minorHAnsi" w:cs="Calibri (Body)"/>
-                <w:b/>
-                <w:color w:val="000000" w:themeColor="text1"/>
+              <w:t>}</w:t>
+            </w:r>
+          </w:p>
+        </w:tc>
+        <w:tc>
+          <w:tcPr>
+            <w:tcW w:w="1559" w:type="dxa"/>
+            <w:tcBorders>
+              <w:top w:val="double" w:sz="4" w:space="0" w:color="auto"/>
+            </w:tcBorders>
+            <w:tcMar>
+              <w:left w:w="0" w:type="dxa"/>
+              <w:right w:w="28" w:type="dxa"/>
+            </w:tcMar>
+            <w:vAlign w:val="center"/>
+          </w:tcPr>
+          <w:p>
+            <w:pPr>
+              <w:pStyle w:val="TableParagraph"/>
+              <w:spacing w:before="10"/>
+              <w:ind w:left="-20" w:right="76" w:firstLine="52"/>
+              <w:rPr>
+                <w:rFonts w:ascii="BC Sans" w:hAnsi="BC Sans" w:cs="Calibri (Body)"/>
+                <w:b/>
                 <w:sz w:val="15"/>
                 <w:szCs w:val="15"/>
               </w:rPr>
-              <w:t>gt.salary_costs_sum</w:t>
-            </w:r>
-            <w:proofErr w:type="spellEnd"/>
-            <w:r>
-              <w:rPr>
-                <w:rFonts w:asciiTheme="minorHAnsi" w:hAnsiTheme="minorHAnsi" w:cs="Calibri (Body)"/>
-                <w:b/>
-                <w:color w:val="000000" w:themeColor="text1"/>
+            </w:pPr>
+            <w:r>
+              <w:rPr>
+                <w:rFonts w:ascii="BC Sans" w:hAnsi="BC Sans" w:cs="Calibri (Body)"/>
+                <w:b/>
                 <w:sz w:val="15"/>
                 <w:szCs w:val="15"/>
               </w:rPr>
-              <w:t>}</w:t>
-            </w:r>
-          </w:p>
-        </w:tc>
-        <w:tc>
-          <w:tcPr>
-            <w:tcW w:w="1559" w:type="dxa"/>
-            <w:tcBorders>
-              <w:top w:val="double" w:sz="4" w:space="0" w:color="auto"/>
-            </w:tcBorders>
-            <w:vAlign w:val="center"/>
-          </w:tcPr>
-          <w:p>
-            <w:pPr>
-              <w:pStyle w:val="TableParagraph"/>
-              <w:spacing w:before="10"/>
-              <w:ind w:left="-20" w:right="76" w:firstLine="52"/>
-              <w:rPr>
-                <w:rFonts w:asciiTheme="minorHAnsi" w:hAnsiTheme="minorHAnsi" w:cs="Calibri (Body)"/>
-                <w:b/>
-                <w:color w:val="000000" w:themeColor="text1"/>
+              <w:t>{$</w:t>
+            </w:r>
+            <w:proofErr w:type="spellStart"/>
+            <w:r>
+              <w:rPr>
+                <w:rFonts w:ascii="BC Sans" w:hAnsi="BC Sans" w:cs="Calibri (Body)"/>
+                <w:b/>
                 <w:sz w:val="15"/>
                 <w:szCs w:val="15"/>
               </w:rPr>
-            </w:pPr>
-            <w:r>
-              <w:rPr>
-                <w:rFonts w:asciiTheme="minorHAnsi" w:hAnsiTheme="minorHAnsi" w:cs="Calibri (Body)"/>
-                <w:b/>
-                <w:color w:val="000000" w:themeColor="text1"/>
+              <w:t>gt.operating_costs_sum</w:t>
+            </w:r>
+            <w:proofErr w:type="spellEnd"/>
+            <w:r>
+              <w:rPr>
+                <w:rFonts w:ascii="BC Sans" w:hAnsi="BC Sans" w:cs="Calibri (Body)"/>
+                <w:b/>
                 <w:sz w:val="15"/>
                 <w:szCs w:val="15"/>
               </w:rPr>
-              <w:t>{$</w:t>
-            </w:r>
-            <w:proofErr w:type="spellStart"/>
-            <w:r>
-              <w:rPr>
-                <w:rFonts w:asciiTheme="minorHAnsi" w:hAnsiTheme="minorHAnsi" w:cs="Calibri (Body)"/>
-                <w:b/>
-                <w:color w:val="000000" w:themeColor="text1"/>
+              <w:t>}</w:t>
+            </w:r>
+          </w:p>
+        </w:tc>
+        <w:tc>
+          <w:tcPr>
+            <w:tcW w:w="1843" w:type="dxa"/>
+            <w:tcBorders>
+              <w:top w:val="double" w:sz="4" w:space="0" w:color="auto"/>
+            </w:tcBorders>
+            <w:tcMar>
+              <w:left w:w="0" w:type="dxa"/>
+              <w:right w:w="28" w:type="dxa"/>
+            </w:tcMar>
+            <w:vAlign w:val="center"/>
+          </w:tcPr>
+          <w:p>
+            <w:pPr>
+              <w:pStyle w:val="TableParagraph"/>
+              <w:spacing w:before="10"/>
+              <w:ind w:left="-20" w:right="76" w:firstLine="52"/>
+              <w:rPr>
+                <w:rFonts w:ascii="BC Sans" w:hAnsi="BC Sans" w:cs="Calibri (Body)"/>
+                <w:b/>
                 <w:sz w:val="15"/>
                 <w:szCs w:val="15"/>
               </w:rPr>
-              <w:t>gt.operating_costs_sum</w:t>
-            </w:r>
-            <w:proofErr w:type="spellEnd"/>
-            <w:r>
-              <w:rPr>
-                <w:rFonts w:asciiTheme="minorHAnsi" w:hAnsiTheme="minorHAnsi" w:cs="Calibri (Body)"/>
-                <w:b/>
-                <w:color w:val="000000" w:themeColor="text1"/>
+            </w:pPr>
+            <w:r>
+              <w:rPr>
+                <w:rFonts w:ascii="BC Sans" w:hAnsi="BC Sans" w:cs="Calibri (Body)"/>
+                <w:b/>
                 <w:sz w:val="15"/>
                 <w:szCs w:val="15"/>
               </w:rPr>
-              <w:t>}</w:t>
-            </w:r>
-          </w:p>
-        </w:tc>
-        <w:tc>
-          <w:tcPr>
-            <w:tcW w:w="1843" w:type="dxa"/>
-            <w:tcBorders>
-              <w:top w:val="double" w:sz="4" w:space="0" w:color="auto"/>
-            </w:tcBorders>
-            <w:vAlign w:val="center"/>
-          </w:tcPr>
-          <w:p>
-            <w:pPr>
-              <w:pStyle w:val="TableParagraph"/>
-              <w:spacing w:before="10"/>
-              <w:ind w:left="-20" w:right="76" w:firstLine="52"/>
-              <w:rPr>
-                <w:rFonts w:asciiTheme="minorHAnsi" w:hAnsiTheme="minorHAnsi" w:cs="Calibri (Body)"/>
-                <w:b/>
-                <w:color w:val="000000" w:themeColor="text1"/>
+              <w:t>{$</w:t>
+            </w:r>
+            <w:proofErr w:type="spellStart"/>
+            <w:r>
+              <w:rPr>
+                <w:rFonts w:ascii="BC Sans" w:hAnsi="BC Sans" w:cs="Calibri (Body)"/>
+                <w:b/>
                 <w:sz w:val="15"/>
                 <w:szCs w:val="15"/>
               </w:rPr>
-            </w:pPr>
-            <w:r>
-              <w:rPr>
-                <w:rFonts w:asciiTheme="minorHAnsi" w:hAnsiTheme="minorHAnsi" w:cs="Calibri (Body)"/>
-                <w:b/>
-                <w:color w:val="000000" w:themeColor="text1"/>
+              <w:t>gt.project_related_business_expenses_sum</w:t>
+            </w:r>
+            <w:proofErr w:type="spellEnd"/>
+            <w:r>
+              <w:rPr>
+                <w:rFonts w:ascii="BC Sans" w:hAnsi="BC Sans" w:cs="Calibri (Body)"/>
+                <w:b/>
                 <w:sz w:val="15"/>
                 <w:szCs w:val="15"/>
               </w:rPr>
-              <w:t>{$</w:t>
-            </w:r>
-            <w:proofErr w:type="spellStart"/>
-            <w:r>
-              <w:rPr>
-                <w:rFonts w:asciiTheme="minorHAnsi" w:hAnsiTheme="minorHAnsi" w:cs="Calibri (Body)"/>
-                <w:b/>
-                <w:color w:val="000000" w:themeColor="text1"/>
+              <w:t>}</w:t>
+            </w:r>
+          </w:p>
+        </w:tc>
+        <w:tc>
+          <w:tcPr>
+            <w:tcW w:w="1108" w:type="dxa"/>
+            <w:tcBorders>
+              <w:top w:val="double" w:sz="4" w:space="0" w:color="auto"/>
+            </w:tcBorders>
+            <w:tcMar>
+              <w:left w:w="0" w:type="dxa"/>
+              <w:right w:w="28" w:type="dxa"/>
+            </w:tcMar>
+            <w:vAlign w:val="center"/>
+          </w:tcPr>
+          <w:p>
+            <w:pPr>
+              <w:pStyle w:val="TableParagraph"/>
+              <w:spacing w:before="10"/>
+              <w:ind w:left="-35" w:right="0"/>
+              <w:rPr>
+                <w:rFonts w:ascii="BC Sans" w:hAnsi="BC Sans" w:cs="Calibri (Body)"/>
+                <w:b/>
                 <w:sz w:val="15"/>
                 <w:szCs w:val="15"/>
               </w:rPr>
-              <w:t>gt.project_related_business_expenses_sum</w:t>
-            </w:r>
-            <w:proofErr w:type="spellEnd"/>
-            <w:r>
-              <w:rPr>
-                <w:rFonts w:asciiTheme="minorHAnsi" w:hAnsiTheme="minorHAnsi" w:cs="Calibri (Body)"/>
-                <w:b/>
-                <w:color w:val="000000" w:themeColor="text1"/>
+            </w:pPr>
+            <w:r>
+              <w:rPr>
+                <w:rFonts w:ascii="BC Sans" w:hAnsi="BC Sans" w:cs="Calibri (Body)"/>
+                <w:b/>
                 <w:sz w:val="15"/>
                 <w:szCs w:val="15"/>
               </w:rPr>
-              <w:t>}</w:t>
-            </w:r>
-          </w:p>
-        </w:tc>
-        <w:tc>
-          <w:tcPr>
-            <w:tcW w:w="1108" w:type="dxa"/>
-            <w:tcBorders>
-              <w:top w:val="double" w:sz="4" w:space="0" w:color="auto"/>
-            </w:tcBorders>
-            <w:vAlign w:val="center"/>
-          </w:tcPr>
-          <w:p>
-            <w:pPr>
-              <w:pStyle w:val="TableParagraph"/>
-              <w:spacing w:before="10"/>
-              <w:ind w:left="-35" w:right="0"/>
-              <w:rPr>
-                <w:rFonts w:asciiTheme="minorHAnsi" w:hAnsiTheme="minorHAnsi" w:cs="Calibri (Body)"/>
-                <w:b/>
-                <w:color w:val="000000" w:themeColor="text1"/>
+              <w:t>{$</w:t>
+            </w:r>
+            <w:proofErr w:type="spellStart"/>
+            <w:r>
+              <w:rPr>
+                <w:rFonts w:ascii="BC Sans" w:hAnsi="BC Sans" w:cs="Calibri (Body)"/>
+                <w:b/>
                 <w:sz w:val="15"/>
                 <w:szCs w:val="15"/>
               </w:rPr>
-            </w:pPr>
-            <w:r>
-              <w:rPr>
-                <w:rFonts w:asciiTheme="minorHAnsi" w:hAnsiTheme="minorHAnsi" w:cs="Calibri (Body)"/>
-                <w:b/>
-                <w:color w:val="000000" w:themeColor="text1"/>
-                <w:sz w:val="15"/>
-                <w:szCs w:val="15"/>
-              </w:rPr>
-              <w:t>{$</w:t>
-            </w:r>
-            <w:proofErr w:type="spellStart"/>
-            <w:r>
-              <w:rPr>
-                <w:rFonts w:asciiTheme="minorHAnsi" w:hAnsiTheme="minorHAnsi" w:cs="Calibri (Body)"/>
-                <w:b/>
-                <w:color w:val="000000" w:themeColor="text1"/>
-                <w:sz w:val="15"/>
-                <w:szCs w:val="15"/>
-              </w:rPr>
               <w:t>gt.other_stobs_sum</w:t>
             </w:r>
             <w:proofErr w:type="spellEnd"/>
             <w:r>
               <w:rPr>
-                <w:rFonts w:asciiTheme="minorHAnsi" w:hAnsiTheme="minorHAnsi" w:cs="Calibri (Body)"/>
-                <w:b/>
-                <w:color w:val="000000" w:themeColor="text1"/>
+                <w:rFonts w:ascii="BC Sans" w:hAnsi="BC Sans" w:cs="Calibri (Body)"/>
+                <w:b/>
                 <w:sz w:val="15"/>
                 <w:szCs w:val="15"/>
               </w:rPr>
@@ -3260,14 +3307,14 @@
         <w:spacing w:before="56"/>
         <w:ind w:left="-142" w:right="-367" w:firstLine="426"/>
         <w:rPr>
-          <w:rFonts w:asciiTheme="minorHAnsi" w:hAnsiTheme="minorHAnsi" w:cstheme="minorHAnsi"/>
+          <w:rFonts w:ascii="BC Sans" w:hAnsi="BC Sans" w:cstheme="minorHAnsi"/>
           <w:sz w:val="15"/>
           <w:szCs w:val="15"/>
         </w:rPr>
       </w:pPr>
       <w:r>
         <w:rPr>
-          <w:rFonts w:asciiTheme="minorHAnsi" w:hAnsiTheme="minorHAnsi" w:cstheme="minorHAnsi"/>
+          <w:rFonts w:ascii="BC Sans" w:hAnsi="BC Sans" w:cstheme="minorHAnsi"/>
           <w:sz w:val="15"/>
           <w:szCs w:val="15"/>
         </w:rPr>
@@ -3276,7 +3323,7 @@
       <w:proofErr w:type="spellStart"/>
       <w:r>
         <w:rPr>
-          <w:rFonts w:asciiTheme="minorHAnsi" w:hAnsiTheme="minorHAnsi" w:cstheme="minorHAnsi"/>
+          <w:rFonts w:ascii="BC Sans" w:hAnsi="BC Sans" w:cstheme="minorHAnsi"/>
           <w:sz w:val="15"/>
           <w:szCs w:val="15"/>
         </w:rPr>
@@ -3285,16 +3332,36 @@
       <w:proofErr w:type="spellEnd"/>
       <w:r>
         <w:rPr>
-          <w:rFonts w:asciiTheme="minorHAnsi" w:hAnsiTheme="minorHAnsi" w:cstheme="minorHAnsi"/>
+          <w:rFonts w:ascii="BC Sans" w:hAnsi="BC Sans" w:cstheme="minorHAnsi"/>
           <w:sz w:val="15"/>
           <w:szCs w:val="15"/>
         </w:rPr>
-        <w:t xml:space="preserve">(YYYY-MM-DD)}{#r = </w:t>
+        <w:t>(YYYY-MM-DD)}</w:t>
+      </w:r>
+    </w:p>
+    <w:p>
+      <w:pPr>
+        <w:pStyle w:val="BodyText"/>
+        <w:spacing w:before="56"/>
+        <w:ind w:left="-142" w:right="-367" w:firstLine="426"/>
+        <w:rPr>
+          <w:rFonts w:ascii="BC Sans" w:hAnsi="BC Sans" w:cstheme="minorHAnsi"/>
+          <w:sz w:val="15"/>
+          <w:szCs w:val="15"/>
+        </w:rPr>
+      </w:pPr>
+      <w:r>
+        <w:rPr>
+          <w:rFonts w:ascii="BC Sans" w:hAnsi="BC Sans" w:cstheme="minorHAnsi"/>
+          <w:sz w:val="15"/>
+          <w:szCs w:val="15"/>
+        </w:rPr>
+        <w:t xml:space="preserve">{#r = </w:t>
       </w:r>
       <w:proofErr w:type="spellStart"/>
       <w:r>
         <w:rPr>
-          <w:rFonts w:asciiTheme="minorHAnsi" w:hAnsiTheme="minorHAnsi" w:cstheme="minorHAnsi"/>
+          <w:rFonts w:ascii="BC Sans" w:hAnsi="BC Sans" w:cstheme="minorHAnsi"/>
           <w:sz w:val="15"/>
           <w:szCs w:val="15"/>
         </w:rPr>
@@ -3303,7 +3370,7 @@
       <w:proofErr w:type="spellEnd"/>
       <w:r>
         <w:rPr>
-          <w:rFonts w:asciiTheme="minorHAnsi" w:hAnsiTheme="minorHAnsi" w:cstheme="minorHAnsi"/>
+          <w:rFonts w:ascii="BC Sans" w:hAnsi="BC Sans" w:cstheme="minorHAnsi"/>
           <w:sz w:val="15"/>
           <w:szCs w:val="15"/>
         </w:rPr>
@@ -3312,7 +3379,7 @@
       <w:proofErr w:type="spellStart"/>
       <w:r>
         <w:rPr>
-          <w:rFonts w:asciiTheme="minorHAnsi" w:hAnsiTheme="minorHAnsi" w:cstheme="minorHAnsi"/>
+          <w:rFonts w:ascii="BC Sans" w:hAnsi="BC Sans" w:cstheme="minorHAnsi"/>
           <w:sz w:val="15"/>
           <w:szCs w:val="15"/>
         </w:rPr>
@@ -3321,16 +3388,36 @@
       <w:proofErr w:type="spellEnd"/>
       <w:r>
         <w:rPr>
-          <w:rFonts w:asciiTheme="minorHAnsi" w:hAnsiTheme="minorHAnsi" w:cstheme="minorHAnsi"/>
+          <w:rFonts w:ascii="BC Sans" w:hAnsi="BC Sans" w:cstheme="minorHAnsi"/>
           <w:sz w:val="15"/>
           <w:szCs w:val="15"/>
         </w:rPr>
-        <w:t xml:space="preserve">]} {#rp = </w:t>
+        <w:t>]}</w:t>
+      </w:r>
+    </w:p>
+    <w:p>
+      <w:pPr>
+        <w:pStyle w:val="BodyText"/>
+        <w:spacing w:before="56"/>
+        <w:ind w:left="-142" w:right="-367" w:firstLine="426"/>
+        <w:rPr>
+          <w:rFonts w:ascii="BC Sans" w:hAnsi="BC Sans" w:cstheme="minorHAnsi"/>
+          <w:sz w:val="15"/>
+          <w:szCs w:val="15"/>
+        </w:rPr>
+      </w:pPr>
+      <w:r>
+        <w:rPr>
+          <w:rFonts w:ascii="BC Sans" w:hAnsi="BC Sans" w:cstheme="minorHAnsi"/>
+          <w:sz w:val="15"/>
+          <w:szCs w:val="15"/>
+        </w:rPr>
+        <w:t xml:space="preserve">{#rp = </w:t>
       </w:r>
       <w:proofErr w:type="spellStart"/>
       <w:r>
         <w:rPr>
-          <w:rFonts w:asciiTheme="minorHAnsi" w:hAnsiTheme="minorHAnsi" w:cstheme="minorHAnsi"/>
+          <w:rFonts w:ascii="BC Sans" w:hAnsi="BC Sans" w:cstheme="minorHAnsi"/>
           <w:sz w:val="15"/>
           <w:szCs w:val="15"/>
         </w:rPr>
@@ -3339,7 +3426,7 @@
       <w:proofErr w:type="spellEnd"/>
       <w:r>
         <w:rPr>
-          <w:rFonts w:asciiTheme="minorHAnsi" w:hAnsiTheme="minorHAnsi" w:cstheme="minorHAnsi"/>
+          <w:rFonts w:ascii="BC Sans" w:hAnsi="BC Sans" w:cstheme="minorHAnsi"/>
           <w:sz w:val="15"/>
           <w:szCs w:val="15"/>
         </w:rPr>
@@ -3348,7 +3435,7 @@
       <w:proofErr w:type="spellStart"/>
       <w:r>
         <w:rPr>
-          <w:rFonts w:asciiTheme="minorHAnsi" w:hAnsiTheme="minorHAnsi" w:cstheme="minorHAnsi"/>
+          <w:rFonts w:ascii="BC Sans" w:hAnsi="BC Sans" w:cstheme="minorHAnsi"/>
           <w:sz w:val="15"/>
           <w:szCs w:val="15"/>
         </w:rPr>
@@ -3357,7 +3444,7 @@
       <w:proofErr w:type="spellEnd"/>
       <w:r>
         <w:rPr>
-          <w:rFonts w:asciiTheme="minorHAnsi" w:hAnsiTheme="minorHAnsi" w:cstheme="minorHAnsi"/>
+          <w:rFonts w:ascii="BC Sans" w:hAnsi="BC Sans" w:cstheme="minorHAnsi"/>
           <w:sz w:val="15"/>
           <w:szCs w:val="15"/>
         </w:rPr>
@@ -3366,7 +3453,7 @@
       <w:proofErr w:type="spellStart"/>
       <w:r>
         <w:rPr>
-          <w:rFonts w:asciiTheme="minorHAnsi" w:hAnsiTheme="minorHAnsi" w:cstheme="minorHAnsi"/>
+          <w:rFonts w:ascii="BC Sans" w:hAnsi="BC Sans" w:cstheme="minorHAnsi"/>
           <w:sz w:val="15"/>
           <w:szCs w:val="15"/>
         </w:rPr>
@@ -3375,16 +3462,36 @@
       <w:proofErr w:type="spellEnd"/>
       <w:r>
         <w:rPr>
-          <w:rFonts w:asciiTheme="minorHAnsi" w:hAnsiTheme="minorHAnsi" w:cstheme="minorHAnsi"/>
+          <w:rFonts w:ascii="BC Sans" w:hAnsi="BC Sans" w:cstheme="minorHAnsi"/>
           <w:sz w:val="15"/>
           <w:szCs w:val="15"/>
         </w:rPr>
-        <w:t xml:space="preserve">]} {#rt = </w:t>
+        <w:t>]}</w:t>
+      </w:r>
+    </w:p>
+    <w:p>
+      <w:pPr>
+        <w:pStyle w:val="BodyText"/>
+        <w:spacing w:before="56"/>
+        <w:ind w:left="-142" w:right="-367" w:firstLine="426"/>
+        <w:rPr>
+          <w:rFonts w:ascii="BC Sans" w:hAnsi="BC Sans" w:cstheme="minorHAnsi"/>
+          <w:sz w:val="15"/>
+          <w:szCs w:val="15"/>
+        </w:rPr>
+      </w:pPr>
+      <w:r>
+        <w:rPr>
+          <w:rFonts w:ascii="BC Sans" w:hAnsi="BC Sans" w:cstheme="minorHAnsi"/>
+          <w:sz w:val="15"/>
+          <w:szCs w:val="15"/>
+        </w:rPr>
+        <w:t xml:space="preserve">{#rt = </w:t>
       </w:r>
       <w:proofErr w:type="spellStart"/>
       <w:r>
         <w:rPr>
-          <w:rFonts w:asciiTheme="minorHAnsi" w:hAnsiTheme="minorHAnsi" w:cstheme="minorHAnsi"/>
+          <w:rFonts w:ascii="BC Sans" w:hAnsi="BC Sans" w:cstheme="minorHAnsi"/>
           <w:sz w:val="15"/>
           <w:szCs w:val="15"/>
         </w:rPr>
@@ -3393,7 +3500,7 @@
       <w:proofErr w:type="spellEnd"/>
       <w:r>
         <w:rPr>
-          <w:rFonts w:asciiTheme="minorHAnsi" w:hAnsiTheme="minorHAnsi" w:cstheme="minorHAnsi"/>
+          <w:rFonts w:ascii="BC Sans" w:hAnsi="BC Sans" w:cstheme="minorHAnsi"/>
           <w:sz w:val="15"/>
           <w:szCs w:val="15"/>
         </w:rPr>
@@ -3402,7 +3509,7 @@
       <w:proofErr w:type="spellStart"/>
       <w:r>
         <w:rPr>
-          <w:rFonts w:asciiTheme="minorHAnsi" w:hAnsiTheme="minorHAnsi" w:cstheme="minorHAnsi"/>
+          <w:rFonts w:ascii="BC Sans" w:hAnsi="BC Sans" w:cstheme="minorHAnsi"/>
           <w:sz w:val="15"/>
           <w:szCs w:val="15"/>
         </w:rPr>
@@ -3411,7 +3518,7 @@
       <w:proofErr w:type="spellEnd"/>
       <w:r>
         <w:rPr>
-          <w:rFonts w:asciiTheme="minorHAnsi" w:hAnsiTheme="minorHAnsi" w:cstheme="minorHAnsi"/>
+          <w:rFonts w:ascii="BC Sans" w:hAnsi="BC Sans" w:cstheme="minorHAnsi"/>
           <w:sz w:val="15"/>
           <w:szCs w:val="15"/>
         </w:rPr>
@@ -3420,7 +3527,7 @@
       <w:proofErr w:type="spellStart"/>
       <w:r>
         <w:rPr>
-          <w:rFonts w:asciiTheme="minorHAnsi" w:hAnsiTheme="minorHAnsi" w:cstheme="minorHAnsi"/>
+          <w:rFonts w:ascii="BC Sans" w:hAnsi="BC Sans" w:cstheme="minorHAnsi"/>
           <w:sz w:val="15"/>
           <w:szCs w:val="15"/>
         </w:rPr>
@@ -3429,16 +3536,36 @@
       <w:proofErr w:type="spellEnd"/>
       <w:r>
         <w:rPr>
-          <w:rFonts w:asciiTheme="minorHAnsi" w:hAnsiTheme="minorHAnsi" w:cstheme="minorHAnsi"/>
+          <w:rFonts w:ascii="BC Sans" w:hAnsi="BC Sans" w:cstheme="minorHAnsi"/>
           <w:sz w:val="15"/>
           <w:szCs w:val="15"/>
         </w:rPr>
-        <w:t xml:space="preserve">} {#rp1 = </w:t>
+        <w:t>}</w:t>
+      </w:r>
+    </w:p>
+    <w:p>
+      <w:pPr>
+        <w:pStyle w:val="BodyText"/>
+        <w:spacing w:before="56"/>
+        <w:ind w:left="-142" w:right="-367" w:firstLine="426"/>
+        <w:rPr>
+          <w:rFonts w:ascii="BC Sans" w:hAnsi="BC Sans" w:cstheme="minorHAnsi"/>
+          <w:sz w:val="15"/>
+          <w:szCs w:val="15"/>
+        </w:rPr>
+      </w:pPr>
+      <w:r>
+        <w:rPr>
+          <w:rFonts w:ascii="BC Sans" w:hAnsi="BC Sans" w:cstheme="minorHAnsi"/>
+          <w:sz w:val="15"/>
+          <w:szCs w:val="15"/>
+        </w:rPr>
+        <w:t xml:space="preserve">{#rp1 = </w:t>
       </w:r>
       <w:proofErr w:type="spellStart"/>
       <w:r>
         <w:rPr>
-          <w:rFonts w:asciiTheme="minorHAnsi" w:hAnsiTheme="minorHAnsi" w:cstheme="minorHAnsi"/>
+          <w:rFonts w:ascii="BC Sans" w:hAnsi="BC Sans" w:cstheme="minorHAnsi"/>
           <w:sz w:val="15"/>
           <w:szCs w:val="15"/>
         </w:rPr>
@@ -3447,7 +3574,7 @@
       <w:proofErr w:type="spellEnd"/>
       <w:r>
         <w:rPr>
-          <w:rFonts w:asciiTheme="minorHAnsi" w:hAnsiTheme="minorHAnsi" w:cstheme="minorHAnsi"/>
+          <w:rFonts w:ascii="BC Sans" w:hAnsi="BC Sans" w:cstheme="minorHAnsi"/>
           <w:sz w:val="15"/>
           <w:szCs w:val="15"/>
         </w:rPr>
@@ -3456,7 +3583,7 @@
       <w:proofErr w:type="spellStart"/>
       <w:r>
         <w:rPr>
-          <w:rFonts w:asciiTheme="minorHAnsi" w:hAnsiTheme="minorHAnsi" w:cstheme="minorHAnsi"/>
+          <w:rFonts w:ascii="BC Sans" w:hAnsi="BC Sans" w:cstheme="minorHAnsi"/>
           <w:sz w:val="15"/>
           <w:szCs w:val="15"/>
         </w:rPr>
@@ -3465,16 +3592,36 @@
       <w:proofErr w:type="spellEnd"/>
       <w:r>
         <w:rPr>
-          <w:rFonts w:asciiTheme="minorHAnsi" w:hAnsiTheme="minorHAnsi" w:cstheme="minorHAnsi"/>
+          <w:rFonts w:ascii="BC Sans" w:hAnsi="BC Sans" w:cstheme="minorHAnsi"/>
           <w:sz w:val="15"/>
           <w:szCs w:val="15"/>
         </w:rPr>
-        <w:t xml:space="preserve">].projects[i+1]} {#r1= </w:t>
+        <w:t>].projects[i+1]}</w:t>
+      </w:r>
+    </w:p>
+    <w:p>
+      <w:pPr>
+        <w:pStyle w:val="BodyText"/>
+        <w:spacing w:before="56"/>
+        <w:ind w:left="-142" w:right="-367" w:firstLine="426"/>
+        <w:rPr>
+          <w:rFonts w:ascii="BC Sans" w:hAnsi="BC Sans" w:cstheme="minorHAnsi"/>
+          <w:sz w:val="15"/>
+          <w:szCs w:val="15"/>
+        </w:rPr>
+      </w:pPr>
+      <w:r>
+        <w:rPr>
+          <w:rFonts w:ascii="BC Sans" w:hAnsi="BC Sans" w:cstheme="minorHAnsi"/>
+          <w:sz w:val="15"/>
+          <w:szCs w:val="15"/>
+        </w:rPr>
+        <w:t xml:space="preserve">{#r1= </w:t>
       </w:r>
       <w:proofErr w:type="spellStart"/>
       <w:r>
         <w:rPr>
-          <w:rFonts w:asciiTheme="minorHAnsi" w:hAnsiTheme="minorHAnsi" w:cstheme="minorHAnsi"/>
+          <w:rFonts w:ascii="BC Sans" w:hAnsi="BC Sans" w:cstheme="minorHAnsi"/>
           <w:sz w:val="15"/>
           <w:szCs w:val="15"/>
         </w:rPr>
@@ -3483,16 +3630,36 @@
       <w:proofErr w:type="spellEnd"/>
       <w:r>
         <w:rPr>
-          <w:rFonts w:asciiTheme="minorHAnsi" w:hAnsiTheme="minorHAnsi" w:cstheme="minorHAnsi"/>
+          <w:rFonts w:ascii="BC Sans" w:hAnsi="BC Sans" w:cstheme="minorHAnsi"/>
           <w:sz w:val="15"/>
           <w:szCs w:val="15"/>
         </w:rPr>
-        <w:t xml:space="preserve">[i+1]} {#gt = </w:t>
+        <w:t>[i+1]}</w:t>
+      </w:r>
+    </w:p>
+    <w:p>
+      <w:pPr>
+        <w:pStyle w:val="BodyText"/>
+        <w:spacing w:before="56"/>
+        <w:ind w:left="-142" w:right="-367" w:firstLine="426"/>
+        <w:rPr>
+          <w:rFonts w:ascii="BC Sans" w:hAnsi="BC Sans" w:cstheme="minorHAnsi"/>
+          <w:sz w:val="15"/>
+          <w:szCs w:val="15"/>
+        </w:rPr>
+      </w:pPr>
+      <w:r>
+        <w:rPr>
+          <w:rFonts w:ascii="BC Sans" w:hAnsi="BC Sans" w:cstheme="minorHAnsi"/>
+          <w:sz w:val="15"/>
+          <w:szCs w:val="15"/>
+        </w:rPr>
+        <w:t xml:space="preserve">{#gt = </w:t>
       </w:r>
       <w:proofErr w:type="spellStart"/>
       <w:r>
         <w:rPr>
-          <w:rFonts w:asciiTheme="minorHAnsi" w:hAnsiTheme="minorHAnsi" w:cstheme="minorHAnsi"/>
+          <w:rFonts w:ascii="BC Sans" w:hAnsi="BC Sans" w:cstheme="minorHAnsi"/>
           <w:sz w:val="15"/>
           <w:szCs w:val="15"/>
         </w:rPr>
@@ -3501,14 +3668,20 @@
       <w:proofErr w:type="spellEnd"/>
       <w:r>
         <w:rPr>
-          <w:rFonts w:asciiTheme="minorHAnsi" w:hAnsiTheme="minorHAnsi" w:cstheme="minorHAnsi"/>
+          <w:rFonts w:ascii="BC Sans" w:hAnsi="BC Sans" w:cstheme="minorHAnsi"/>
           <w:sz w:val="15"/>
           <w:szCs w:val="15"/>
         </w:rPr>
         <w:t>}</w:t>
       </w:r>
     </w:p>
-    <w:p/>
+    <w:p>
+      <w:pPr>
+        <w:rPr>
+          <w:rFonts w:ascii="BC Sans" w:hAnsi="BC Sans"/>
+        </w:rPr>
+      </w:pPr>
+    </w:p>
     <w:sectPr>
       <w:headerReference w:type="default" r:id="rId8"/>
       <w:footerReference w:type="default" r:id="rId9"/>
@@ -3692,7 +3865,7 @@
         <w:sz w:val="18"/>
         <w:szCs w:val="18"/>
       </w:rPr>
-      <w:t>May 29, 2023</w:t>
+      <w:t>May 31, 2023</w:t>
     </w:r>
     <w:r>
       <w:rPr>

</xml_diff>

<commit_message>
fix pr change requests #2
</commit_message>
<xml_diff>
--- a/backend/reports/docx/Tab_48_rpt_PF_FinanceRecoverySummary.docx
+++ b/backend/reports/docx/Tab_48_rpt_PF_FinanceRecoverySummary.docx
@@ -3327,7 +3327,7 @@
           <w:sz w:val="15"/>
           <w:szCs w:val="15"/>
         </w:rPr>
-        <w:t>d.date:formatD</w:t>
+        <w:t>d.date</w:t>
       </w:r>
       <w:proofErr w:type="spellEnd"/>
       <w:r>
@@ -3336,7 +3336,7 @@
           <w:sz w:val="15"/>
           <w:szCs w:val="15"/>
         </w:rPr>
-        <w:t>(YYYY-MM-DD)}</w:t>
+        <w:t>}</w:t>
       </w:r>
     </w:p>
     <w:p>

</xml_diff>

<commit_message>
refactor helpers for clarity
</commit_message>
<xml_diff>
--- a/backend/reports/docx/Tab_48_rpt_PF_FinanceRecoverySummary.docx
+++ b/backend/reports/docx/Tab_48_rpt_PF_FinanceRecoverySummary.docx
@@ -3683,8 +3683,12 @@
       </w:pPr>
     </w:p>
     <w:sectPr>
-      <w:headerReference w:type="default" r:id="rId8"/>
-      <w:footerReference w:type="default" r:id="rId9"/>
+      <w:headerReference w:type="even" r:id="rId8"/>
+      <w:headerReference w:type="default" r:id="rId9"/>
+      <w:footerReference w:type="even" r:id="rId10"/>
+      <w:footerReference w:type="default" r:id="rId11"/>
+      <w:headerReference w:type="first" r:id="rId12"/>
+      <w:footerReference w:type="first" r:id="rId13"/>
       <w:type w:val="continuous"/>
       <w:pgSz w:w="20170" w:h="12250" w:orient="landscape"/>
       <w:pgMar w:top="357" w:right="561" w:bottom="522" w:left="261" w:header="720" w:footer="720" w:gutter="0"/>
@@ -3715,6 +3719,16 @@
 </file>
 
 <file path=word/footer1.xml><?xml version="1.0" encoding="utf-8"?>
+<w:ftr xmlns:wpc="http://schemas.microsoft.com/office/word/2010/wordprocessingCanvas" xmlns:cx="http://schemas.microsoft.com/office/drawing/2014/chartex" xmlns:cx1="http://schemas.microsoft.com/office/drawing/2015/9/8/chartex" xmlns:cx2="http://schemas.microsoft.com/office/drawing/2015/10/21/chartex" xmlns:cx3="http://schemas.microsoft.com/office/drawing/2016/5/9/chartex" xmlns:cx4="http://schemas.microsoft.com/office/drawing/2016/5/10/chartex" xmlns:cx5="http://schemas.microsoft.com/office/drawing/2016/5/11/chartex" xmlns:cx6="http://schemas.microsoft.com/office/drawing/2016/5/12/chartex" xmlns:cx7="http://schemas.microsoft.com/office/drawing/2016/5/13/chartex" xmlns:cx8="http://schemas.microsoft.com/office/drawing/2016/5/14/chartex" xmlns:mc="http://schemas.openxmlformats.org/markup-compatibility/2006" xmlns:aink="http://schemas.microsoft.com/office/drawing/2016/ink" xmlns:am3d="http://schemas.microsoft.com/office/drawing/2017/model3d" xmlns:o="urn:schemas-microsoft-com:office:office" xmlns:oel="http://schemas.microsoft.com/office/2019/extlst" xmlns:r="http://schemas.openxmlformats.org/officeDocument/2006/relationships" xmlns:m="http://schemas.openxmlformats.org/officeDocument/2006/math" xmlns:v="urn:schemas-microsoft-com:vml" xmlns:wp14="http://schemas.microsoft.com/office/word/2010/wordprocessingDrawing" xmlns:wp="http://schemas.openxmlformats.org/drawingml/2006/wordprocessingDrawing" xmlns:w10="urn:schemas-microsoft-com:office:word" xmlns:w="http://schemas.openxmlformats.org/wordprocessingml/2006/main" xmlns:w14="http://schemas.microsoft.com/office/word/2010/wordml" xmlns:w15="http://schemas.microsoft.com/office/word/2012/wordml" xmlns:w16cex="http://schemas.microsoft.com/office/word/2018/wordml/cex" xmlns:w16cid="http://schemas.microsoft.com/office/word/2016/wordml/cid" xmlns:w16="http://schemas.microsoft.com/office/word/2018/wordml" xmlns:w16sdtdh="http://schemas.microsoft.com/office/word/2020/wordml/sdtdatahash" xmlns:w16se="http://schemas.microsoft.com/office/word/2015/wordml/symex" xmlns:wpg="http://schemas.microsoft.com/office/word/2010/wordprocessingGroup" xmlns:wpi="http://schemas.microsoft.com/office/word/2010/wordprocessingInk" xmlns:wne="http://schemas.microsoft.com/office/word/2006/wordml" xmlns:wps="http://schemas.microsoft.com/office/word/2010/wordprocessingShape" mc:Ignorable="w14 w15 w16se w16cid w16 w16cex w16sdtdh wp14">
+  <w:p>
+    <w:pPr>
+      <w:pStyle w:val="Footer"/>
+    </w:pPr>
+  </w:p>
+</w:ftr>
+</file>
+
+<file path=word/footer2.xml><?xml version="1.0" encoding="utf-8"?>
 <w:ftr xmlns:wpc="http://schemas.microsoft.com/office/word/2010/wordprocessingCanvas" xmlns:cx="http://schemas.microsoft.com/office/drawing/2014/chartex" xmlns:cx1="http://schemas.microsoft.com/office/drawing/2015/9/8/chartex" xmlns:cx2="http://schemas.microsoft.com/office/drawing/2015/10/21/chartex" xmlns:cx3="http://schemas.microsoft.com/office/drawing/2016/5/9/chartex" xmlns:cx4="http://schemas.microsoft.com/office/drawing/2016/5/10/chartex" xmlns:cx5="http://schemas.microsoft.com/office/drawing/2016/5/11/chartex" xmlns:cx6="http://schemas.microsoft.com/office/drawing/2016/5/12/chartex" xmlns:cx7="http://schemas.microsoft.com/office/drawing/2016/5/13/chartex" xmlns:cx8="http://schemas.microsoft.com/office/drawing/2016/5/14/chartex" xmlns:mc="http://schemas.openxmlformats.org/markup-compatibility/2006" xmlns:aink="http://schemas.microsoft.com/office/drawing/2016/ink" xmlns:am3d="http://schemas.microsoft.com/office/drawing/2017/model3d" xmlns:o="urn:schemas-microsoft-com:office:office" xmlns:oel="http://schemas.microsoft.com/office/2019/extlst" xmlns:r="http://schemas.openxmlformats.org/officeDocument/2006/relationships" xmlns:m="http://schemas.openxmlformats.org/officeDocument/2006/math" xmlns:v="urn:schemas-microsoft-com:vml" xmlns:wp14="http://schemas.microsoft.com/office/word/2010/wordprocessingDrawing" xmlns:wp="http://schemas.openxmlformats.org/drawingml/2006/wordprocessingDrawing" xmlns:w10="urn:schemas-microsoft-com:office:word" xmlns:w="http://schemas.openxmlformats.org/wordprocessingml/2006/main" xmlns:w14="http://schemas.microsoft.com/office/word/2010/wordml" xmlns:w15="http://schemas.microsoft.com/office/word/2012/wordml" xmlns:w16cex="http://schemas.microsoft.com/office/word/2018/wordml/cex" xmlns:w16cid="http://schemas.microsoft.com/office/word/2016/wordml/cid" xmlns:w16="http://schemas.microsoft.com/office/word/2018/wordml" xmlns:w16sdtdh="http://schemas.microsoft.com/office/word/2020/wordml/sdtdatahash" xmlns:w16se="http://schemas.microsoft.com/office/word/2015/wordml/symex" xmlns:wpg="http://schemas.microsoft.com/office/word/2010/wordprocessingGroup" xmlns:wpi="http://schemas.microsoft.com/office/word/2010/wordprocessingInk" xmlns:wne="http://schemas.microsoft.com/office/word/2006/wordml" xmlns:wps="http://schemas.microsoft.com/office/word/2010/wordprocessingShape" mc:Ignorable="w14 w15 w16se w16cid w16 w16cex w16sdtdh wp14">
   <w:p>
     <w:pPr>
@@ -3837,44 +3851,14 @@
         <w:szCs w:val="18"/>
       </w:rPr>
       <w:tab/>
-    </w:r>
-    <w:r>
-      <w:rPr>
-        <w:sz w:val="18"/>
-        <w:szCs w:val="18"/>
-      </w:rPr>
-      <w:fldChar w:fldCharType="begin"/>
-    </w:r>
-    <w:r>
-      <w:rPr>
-        <w:sz w:val="18"/>
-        <w:szCs w:val="18"/>
-      </w:rPr>
-      <w:instrText xml:space="preserve"> DATE \@ "MMMM d, yyyy" </w:instrText>
-    </w:r>
-    <w:r>
-      <w:rPr>
-        <w:sz w:val="18"/>
-        <w:szCs w:val="18"/>
-      </w:rPr>
-      <w:fldChar w:fldCharType="separate"/>
-    </w:r>
-    <w:r>
-      <w:rPr>
-        <w:noProof/>
-        <w:sz w:val="18"/>
-        <w:szCs w:val="18"/>
-      </w:rPr>
-      <w:t>May 31, 2023</w:t>
-    </w:r>
-    <w:r>
-      <w:rPr>
-        <w:sz w:val="18"/>
-        <w:szCs w:val="18"/>
-      </w:rPr>
-      <w:fldChar w:fldCharType="end"/>
+      <w:t>{$d}</w:t>
     </w:r>
   </w:p>
+</w:ftr>
+</file>
+
+<file path=word/footer3.xml><?xml version="1.0" encoding="utf-8"?>
+<w:ftr xmlns:wpc="http://schemas.microsoft.com/office/word/2010/wordprocessingCanvas" xmlns:cx="http://schemas.microsoft.com/office/drawing/2014/chartex" xmlns:cx1="http://schemas.microsoft.com/office/drawing/2015/9/8/chartex" xmlns:cx2="http://schemas.microsoft.com/office/drawing/2015/10/21/chartex" xmlns:cx3="http://schemas.microsoft.com/office/drawing/2016/5/9/chartex" xmlns:cx4="http://schemas.microsoft.com/office/drawing/2016/5/10/chartex" xmlns:cx5="http://schemas.microsoft.com/office/drawing/2016/5/11/chartex" xmlns:cx6="http://schemas.microsoft.com/office/drawing/2016/5/12/chartex" xmlns:cx7="http://schemas.microsoft.com/office/drawing/2016/5/13/chartex" xmlns:cx8="http://schemas.microsoft.com/office/drawing/2016/5/14/chartex" xmlns:mc="http://schemas.openxmlformats.org/markup-compatibility/2006" xmlns:aink="http://schemas.microsoft.com/office/drawing/2016/ink" xmlns:am3d="http://schemas.microsoft.com/office/drawing/2017/model3d" xmlns:o="urn:schemas-microsoft-com:office:office" xmlns:oel="http://schemas.microsoft.com/office/2019/extlst" xmlns:r="http://schemas.openxmlformats.org/officeDocument/2006/relationships" xmlns:m="http://schemas.openxmlformats.org/officeDocument/2006/math" xmlns:v="urn:schemas-microsoft-com:vml" xmlns:wp14="http://schemas.microsoft.com/office/word/2010/wordprocessingDrawing" xmlns:wp="http://schemas.openxmlformats.org/drawingml/2006/wordprocessingDrawing" xmlns:w10="urn:schemas-microsoft-com:office:word" xmlns:w="http://schemas.openxmlformats.org/wordprocessingml/2006/main" xmlns:w14="http://schemas.microsoft.com/office/word/2010/wordml" xmlns:w15="http://schemas.microsoft.com/office/word/2012/wordml" xmlns:w16cex="http://schemas.microsoft.com/office/word/2018/wordml/cex" xmlns:w16cid="http://schemas.microsoft.com/office/word/2016/wordml/cid" xmlns:w16="http://schemas.microsoft.com/office/word/2018/wordml" xmlns:w16sdtdh="http://schemas.microsoft.com/office/word/2020/wordml/sdtdatahash" xmlns:w16se="http://schemas.microsoft.com/office/word/2015/wordml/symex" xmlns:wpg="http://schemas.microsoft.com/office/word/2010/wordprocessingGroup" xmlns:wpi="http://schemas.microsoft.com/office/word/2010/wordprocessingInk" xmlns:wne="http://schemas.microsoft.com/office/word/2006/wordml" xmlns:wps="http://schemas.microsoft.com/office/word/2010/wordprocessingShape" mc:Ignorable="w14 w15 w16se w16cid w16 w16cex w16sdtdh wp14">
   <w:p>
     <w:pPr>
       <w:pStyle w:val="Footer"/>
@@ -3907,10 +3891,30 @@
   <w:p>
     <w:pPr>
       <w:pStyle w:val="Header"/>
+    </w:pPr>
+  </w:p>
+</w:hdr>
+</file>
+
+<file path=word/header2.xml><?xml version="1.0" encoding="utf-8"?>
+<w:hdr xmlns:wpc="http://schemas.microsoft.com/office/word/2010/wordprocessingCanvas" xmlns:cx="http://schemas.microsoft.com/office/drawing/2014/chartex" xmlns:cx1="http://schemas.microsoft.com/office/drawing/2015/9/8/chartex" xmlns:cx2="http://schemas.microsoft.com/office/drawing/2015/10/21/chartex" xmlns:cx3="http://schemas.microsoft.com/office/drawing/2016/5/9/chartex" xmlns:cx4="http://schemas.microsoft.com/office/drawing/2016/5/10/chartex" xmlns:cx5="http://schemas.microsoft.com/office/drawing/2016/5/11/chartex" xmlns:cx6="http://schemas.microsoft.com/office/drawing/2016/5/12/chartex" xmlns:cx7="http://schemas.microsoft.com/office/drawing/2016/5/13/chartex" xmlns:cx8="http://schemas.microsoft.com/office/drawing/2016/5/14/chartex" xmlns:mc="http://schemas.openxmlformats.org/markup-compatibility/2006" xmlns:aink="http://schemas.microsoft.com/office/drawing/2016/ink" xmlns:am3d="http://schemas.microsoft.com/office/drawing/2017/model3d" xmlns:o="urn:schemas-microsoft-com:office:office" xmlns:oel="http://schemas.microsoft.com/office/2019/extlst" xmlns:r="http://schemas.openxmlformats.org/officeDocument/2006/relationships" xmlns:m="http://schemas.openxmlformats.org/officeDocument/2006/math" xmlns:v="urn:schemas-microsoft-com:vml" xmlns:wp14="http://schemas.microsoft.com/office/word/2010/wordprocessingDrawing" xmlns:wp="http://schemas.openxmlformats.org/drawingml/2006/wordprocessingDrawing" xmlns:w10="urn:schemas-microsoft-com:office:word" xmlns:w="http://schemas.openxmlformats.org/wordprocessingml/2006/main" xmlns:w14="http://schemas.microsoft.com/office/word/2010/wordml" xmlns:w15="http://schemas.microsoft.com/office/word/2012/wordml" xmlns:w16cex="http://schemas.microsoft.com/office/word/2018/wordml/cex" xmlns:w16cid="http://schemas.microsoft.com/office/word/2016/wordml/cid" xmlns:w16="http://schemas.microsoft.com/office/word/2018/wordml" xmlns:w16sdtdh="http://schemas.microsoft.com/office/word/2020/wordml/sdtdatahash" xmlns:w16se="http://schemas.microsoft.com/office/word/2015/wordml/symex" xmlns:wpg="http://schemas.microsoft.com/office/word/2010/wordprocessingGroup" xmlns:wpi="http://schemas.microsoft.com/office/word/2010/wordprocessingInk" xmlns:wne="http://schemas.microsoft.com/office/word/2006/wordml" xmlns:wps="http://schemas.microsoft.com/office/word/2010/wordprocessingShape" mc:Ignorable="w14 w15 w16se w16cid w16 w16cex w16sdtdh wp14">
+  <w:p>
+    <w:pPr>
+      <w:pStyle w:val="Header"/>
       <w:ind w:right="-123"/>
       <w:rPr>
         <w:lang w:val="en-CA"/>
       </w:rPr>
+    </w:pPr>
+  </w:p>
+</w:hdr>
+</file>
+
+<file path=word/header3.xml><?xml version="1.0" encoding="utf-8"?>
+<w:hdr xmlns:wpc="http://schemas.microsoft.com/office/word/2010/wordprocessingCanvas" xmlns:cx="http://schemas.microsoft.com/office/drawing/2014/chartex" xmlns:cx1="http://schemas.microsoft.com/office/drawing/2015/9/8/chartex" xmlns:cx2="http://schemas.microsoft.com/office/drawing/2015/10/21/chartex" xmlns:cx3="http://schemas.microsoft.com/office/drawing/2016/5/9/chartex" xmlns:cx4="http://schemas.microsoft.com/office/drawing/2016/5/10/chartex" xmlns:cx5="http://schemas.microsoft.com/office/drawing/2016/5/11/chartex" xmlns:cx6="http://schemas.microsoft.com/office/drawing/2016/5/12/chartex" xmlns:cx7="http://schemas.microsoft.com/office/drawing/2016/5/13/chartex" xmlns:cx8="http://schemas.microsoft.com/office/drawing/2016/5/14/chartex" xmlns:mc="http://schemas.openxmlformats.org/markup-compatibility/2006" xmlns:aink="http://schemas.microsoft.com/office/drawing/2016/ink" xmlns:am3d="http://schemas.microsoft.com/office/drawing/2017/model3d" xmlns:o="urn:schemas-microsoft-com:office:office" xmlns:oel="http://schemas.microsoft.com/office/2019/extlst" xmlns:r="http://schemas.openxmlformats.org/officeDocument/2006/relationships" xmlns:m="http://schemas.openxmlformats.org/officeDocument/2006/math" xmlns:v="urn:schemas-microsoft-com:vml" xmlns:wp14="http://schemas.microsoft.com/office/word/2010/wordprocessingDrawing" xmlns:wp="http://schemas.openxmlformats.org/drawingml/2006/wordprocessingDrawing" xmlns:w10="urn:schemas-microsoft-com:office:word" xmlns:w="http://schemas.openxmlformats.org/wordprocessingml/2006/main" xmlns:w14="http://schemas.microsoft.com/office/word/2010/wordml" xmlns:w15="http://schemas.microsoft.com/office/word/2012/wordml" xmlns:w16cex="http://schemas.microsoft.com/office/word/2018/wordml/cex" xmlns:w16cid="http://schemas.microsoft.com/office/word/2016/wordml/cid" xmlns:w16="http://schemas.microsoft.com/office/word/2018/wordml" xmlns:w16sdtdh="http://schemas.microsoft.com/office/word/2020/wordml/sdtdatahash" xmlns:w16se="http://schemas.microsoft.com/office/word/2015/wordml/symex" xmlns:wpg="http://schemas.microsoft.com/office/word/2010/wordprocessingGroup" xmlns:wpi="http://schemas.microsoft.com/office/word/2010/wordprocessingInk" xmlns:wne="http://schemas.microsoft.com/office/word/2006/wordml" xmlns:wps="http://schemas.microsoft.com/office/word/2010/wordprocessingShape" mc:Ignorable="w14 w15 w16se w16cid w16 w16cex w16sdtdh wp14">
+  <w:p>
+    <w:pPr>
+      <w:pStyle w:val="Header"/>
     </w:pPr>
   </w:p>
 </w:hdr>

</xml_diff>

<commit_message>
descw-1365 refactor report model(s)
</commit_message>
<xml_diff>
--- a/backend/reports/docx/Tab_48_rpt_PF_FinanceRecoverySummary.docx
+++ b/backend/reports/docx/Tab_48_rpt_PF_FinanceRecoverySummary.docx
@@ -2790,7 +2790,25 @@
                 <w:sz w:val="15"/>
                 <w:szCs w:val="15"/>
               </w:rPr>
-              <w:t>gt.total_recoveries_sum</w:t>
+              <w:t>gt.total</w:t>
+            </w:r>
+            <w:r>
+              <w:rPr>
+                <w:rFonts w:ascii="BC Sans" w:hAnsi="BC Sans" w:cs="Calibri (Body)"/>
+                <w:b/>
+                <w:sz w:val="15"/>
+                <w:szCs w:val="15"/>
+              </w:rPr>
+              <w:t>s_</w:t>
+            </w:r>
+            <w:r>
+              <w:rPr>
+                <w:rFonts w:ascii="BC Sans" w:hAnsi="BC Sans" w:cs="Calibri (Body)"/>
+                <w:b/>
+                <w:sz w:val="15"/>
+                <w:szCs w:val="15"/>
+              </w:rPr>
+              <w:t>recoveries_sum</w:t>
             </w:r>
             <w:proofErr w:type="spellEnd"/>
             <w:r>

</xml_diff>